<commit_message>
setting of fee vocher name
</commit_message>
<xml_diff>
--- a/word/BS Fee Voucher.docx
+++ b/word/BS Fee Voucher.docx
@@ -10195,8 +10195,8 @@
         <w:b/>
         <w:bCs/>
         <w:color w:val="FF0000"/>
-        <w:sz w:val="24"/>
-        <w:szCs w:val="24"/>
+        <w:sz w:val="20"/>
+        <w:szCs w:val="20"/>
         <w:u w:val="single"/>
       </w:rPr>
     </w:pPr>
@@ -10205,8 +10205,8 @@
         <w:b/>
         <w:bCs/>
         <w:color w:val="FF0000"/>
-        <w:sz w:val="36"/>
-        <w:szCs w:val="36"/>
+        <w:sz w:val="20"/>
+        <w:szCs w:val="20"/>
       </w:rPr>
       <w:t>${</w:t>
     </w:r>
@@ -10216,8 +10216,8 @@
         <w:b/>
         <w:bCs/>
         <w:color w:val="FF0000"/>
-        <w:sz w:val="36"/>
-        <w:szCs w:val="36"/>
+        <w:sz w:val="20"/>
+        <w:szCs w:val="20"/>
       </w:rPr>
       <w:t xml:space="preserve">class}   </w:t>
     </w:r>
@@ -10227,8 +10227,8 @@
         <w:b/>
         <w:bCs/>
         <w:color w:val="FF0000"/>
-        <w:sz w:val="36"/>
-        <w:szCs w:val="36"/>
+        <w:sz w:val="20"/>
+        <w:szCs w:val="20"/>
       </w:rPr>
       <w:t xml:space="preserve"> </w:t>
     </w:r>
@@ -10237,8 +10237,68 @@
         <w:b/>
         <w:bCs/>
         <w:color w:val="FF0000"/>
-        <w:sz w:val="36"/>
-        <w:szCs w:val="36"/>
+        <w:sz w:val="20"/>
+        <w:szCs w:val="20"/>
+      </w:rPr>
+      <w:t xml:space="preserve">               </w:t>
+    </w:r>
+    <w:r>
+      <w:rPr>
+        <w:b/>
+        <w:bCs/>
+        <w:color w:val="FF0000"/>
+        <w:sz w:val="20"/>
+        <w:szCs w:val="20"/>
+      </w:rPr>
+      <w:t xml:space="preserve">         </w:t>
+    </w:r>
+    <w:r>
+      <w:rPr>
+        <w:b/>
+        <w:bCs/>
+        <w:color w:val="FF0000"/>
+        <w:sz w:val="20"/>
+        <w:szCs w:val="20"/>
+      </w:rPr>
+      <w:t xml:space="preserve">    </w:t>
+    </w:r>
+    <w:r>
+      <w:rPr>
+        <w:b/>
+        <w:bCs/>
+        <w:color w:val="FF0000"/>
+        <w:sz w:val="20"/>
+        <w:szCs w:val="20"/>
+      </w:rPr>
+      <w:tab/>
+    </w:r>
+    <w:r>
+      <w:rPr>
+        <w:b/>
+        <w:bCs/>
+        <w:color w:val="FF0000"/>
+        <w:sz w:val="20"/>
+        <w:szCs w:val="20"/>
+      </w:rPr>
+      <w:t xml:space="preserve">  </w:t>
+    </w:r>
+    <w:r>
+      <w:rPr>
+        <w:b/>
+        <w:bCs/>
+        <w:color w:val="FF0000"/>
+        <w:sz w:val="20"/>
+        <w:szCs w:val="20"/>
+      </w:rPr>
+      <w:tab/>
+    </w:r>
+    <w:r>
+      <w:rPr>
+        <w:b/>
+        <w:bCs/>
+        <w:color w:val="FF0000"/>
+        <w:sz w:val="20"/>
+        <w:szCs w:val="20"/>
       </w:rPr>
       <w:t xml:space="preserve"> </w:t>
     </w:r>
@@ -10247,8 +10307,18 @@
         <w:b/>
         <w:bCs/>
         <w:color w:val="FF0000"/>
-        <w:sz w:val="24"/>
-        <w:szCs w:val="24"/>
+        <w:sz w:val="20"/>
+        <w:szCs w:val="20"/>
+      </w:rPr>
+      <w:t xml:space="preserve">${class}    </w:t>
+    </w:r>
+    <w:r>
+      <w:rPr>
+        <w:b/>
+        <w:bCs/>
+        <w:color w:val="FF0000"/>
+        <w:sz w:val="20"/>
+        <w:szCs w:val="20"/>
       </w:rPr>
       <w:t xml:space="preserve">              </w:t>
     </w:r>
@@ -10257,18 +10327,108 @@
         <w:b/>
         <w:bCs/>
         <w:color w:val="FF0000"/>
-        <w:sz w:val="24"/>
-        <w:szCs w:val="24"/>
+        <w:sz w:val="20"/>
+        <w:szCs w:val="20"/>
       </w:rPr>
-      <w:t xml:space="preserve">         </w:t>
+      <w:t xml:space="preserve">       </w:t>
     </w:r>
     <w:r>
       <w:rPr>
         <w:b/>
         <w:bCs/>
         <w:color w:val="FF0000"/>
-        <w:sz w:val="24"/>
-        <w:szCs w:val="24"/>
+        <w:sz w:val="20"/>
+        <w:szCs w:val="20"/>
+      </w:rPr>
+      <w:t xml:space="preserve"> </w:t>
+    </w:r>
+    <w:r>
+      <w:rPr>
+        <w:b/>
+        <w:bCs/>
+        <w:color w:val="FF0000"/>
+        <w:sz w:val="20"/>
+        <w:szCs w:val="20"/>
+      </w:rPr>
+      <w:t xml:space="preserve">        </w:t>
+    </w:r>
+    <w:r>
+      <w:rPr>
+        <w:b/>
+        <w:bCs/>
+        <w:color w:val="FF0000"/>
+        <w:sz w:val="20"/>
+        <w:szCs w:val="20"/>
+      </w:rPr>
+      <w:t xml:space="preserve">     </w:t>
+    </w:r>
+    <w:r>
+      <w:rPr>
+        <w:b/>
+        <w:bCs/>
+        <w:color w:val="FF0000"/>
+        <w:sz w:val="20"/>
+        <w:szCs w:val="20"/>
+      </w:rPr>
+      <w:t xml:space="preserve">   </w:t>
+    </w:r>
+    <w:r>
+      <w:rPr>
+        <w:b/>
+        <w:bCs/>
+        <w:color w:val="FF0000"/>
+        <w:sz w:val="20"/>
+        <w:szCs w:val="20"/>
+      </w:rPr>
+      <w:t xml:space="preserve"> </w:t>
+    </w:r>
+    <w:r>
+      <w:rPr>
+        <w:b/>
+        <w:bCs/>
+        <w:color w:val="FF0000"/>
+        <w:sz w:val="20"/>
+        <w:szCs w:val="20"/>
+      </w:rPr>
+      <w:t xml:space="preserve">   </w:t>
+    </w:r>
+    <w:r>
+      <w:rPr>
+        <w:b/>
+        <w:bCs/>
+        <w:color w:val="FF0000"/>
+        <w:sz w:val="20"/>
+        <w:szCs w:val="20"/>
+      </w:rPr>
+      <w:t xml:space="preserve">  </w:t>
+    </w:r>
+    <w:r>
+      <w:rPr>
+        <w:b/>
+        <w:bCs/>
+        <w:color w:val="FF0000"/>
+        <w:sz w:val="20"/>
+        <w:szCs w:val="20"/>
+      </w:rPr>
+      <w:t xml:space="preserve"> </w:t>
+    </w:r>
+    <w:r>
+      <w:rPr>
+        <w:b/>
+        <w:bCs/>
+        <w:color w:val="FF0000"/>
+        <w:sz w:val="20"/>
+        <w:szCs w:val="20"/>
+      </w:rPr>
+      <w:t xml:space="preserve">  </w:t>
+    </w:r>
+    <w:r>
+      <w:rPr>
+        <w:b/>
+        <w:bCs/>
+        <w:color w:val="FF0000"/>
+        <w:sz w:val="20"/>
+        <w:szCs w:val="20"/>
       </w:rPr>
       <w:t xml:space="preserve">    </w:t>
     </w:r>
@@ -10277,18 +10437,48 @@
         <w:b/>
         <w:bCs/>
         <w:color w:val="FF0000"/>
-        <w:sz w:val="24"/>
-        <w:szCs w:val="24"/>
+        <w:sz w:val="20"/>
+        <w:szCs w:val="20"/>
       </w:rPr>
-      <w:tab/>
+      <w:t xml:space="preserve"> </w:t>
     </w:r>
     <w:r>
       <w:rPr>
         <w:b/>
         <w:bCs/>
         <w:color w:val="FF0000"/>
-        <w:sz w:val="24"/>
-        <w:szCs w:val="24"/>
+        <w:sz w:val="20"/>
+        <w:szCs w:val="20"/>
+      </w:rPr>
+      <w:t xml:space="preserve">     </w:t>
+    </w:r>
+    <w:r>
+      <w:rPr>
+        <w:b/>
+        <w:bCs/>
+        <w:color w:val="FF0000"/>
+        <w:sz w:val="20"/>
+        <w:szCs w:val="20"/>
+      </w:rPr>
+      <w:t xml:space="preserve"> </w:t>
+    </w:r>
+    <w:r>
+      <w:rPr>
+        <w:b/>
+        <w:bCs/>
+        <w:color w:val="FF0000"/>
+        <w:sz w:val="20"/>
+        <w:szCs w:val="20"/>
+      </w:rPr>
+      <w:t xml:space="preserve"> </w:t>
+    </w:r>
+    <w:r>
+      <w:rPr>
+        <w:b/>
+        <w:bCs/>
+        <w:color w:val="FF0000"/>
+        <w:sz w:val="20"/>
+        <w:szCs w:val="20"/>
       </w:rPr>
       <w:t xml:space="preserve">  </w:t>
     </w:r>
@@ -10297,228 +10487,8 @@
         <w:b/>
         <w:bCs/>
         <w:color w:val="FF0000"/>
-        <w:sz w:val="24"/>
-        <w:szCs w:val="24"/>
-      </w:rPr>
-      <w:tab/>
-    </w:r>
-    <w:r>
-      <w:rPr>
-        <w:b/>
-        <w:bCs/>
-        <w:color w:val="FF0000"/>
-        <w:sz w:val="24"/>
-        <w:szCs w:val="24"/>
-      </w:rPr>
-      <w:t xml:space="preserve"> </w:t>
-    </w:r>
-    <w:r>
-      <w:rPr>
-        <w:b/>
-        <w:bCs/>
-        <w:color w:val="FF0000"/>
-        <w:sz w:val="36"/>
-        <w:szCs w:val="36"/>
-      </w:rPr>
-      <w:t xml:space="preserve">${class}    </w:t>
-    </w:r>
-    <w:r>
-      <w:rPr>
-        <w:b/>
-        <w:bCs/>
-        <w:color w:val="FF0000"/>
-        <w:sz w:val="24"/>
-        <w:szCs w:val="24"/>
-      </w:rPr>
-      <w:t xml:space="preserve">              </w:t>
-    </w:r>
-    <w:r>
-      <w:rPr>
-        <w:b/>
-        <w:bCs/>
-        <w:color w:val="FF0000"/>
-        <w:sz w:val="24"/>
-        <w:szCs w:val="24"/>
-      </w:rPr>
-      <w:t xml:space="preserve">       </w:t>
-    </w:r>
-    <w:r>
-      <w:rPr>
-        <w:b/>
-        <w:bCs/>
-        <w:color w:val="FF0000"/>
-        <w:sz w:val="24"/>
-        <w:szCs w:val="24"/>
-      </w:rPr>
-      <w:t xml:space="preserve"> </w:t>
-    </w:r>
-    <w:r>
-      <w:rPr>
-        <w:b/>
-        <w:bCs/>
-        <w:color w:val="FF0000"/>
-        <w:sz w:val="24"/>
-        <w:szCs w:val="24"/>
-      </w:rPr>
-      <w:t xml:space="preserve">        </w:t>
-    </w:r>
-    <w:r>
-      <w:rPr>
-        <w:b/>
-        <w:bCs/>
-        <w:color w:val="FF0000"/>
-        <w:sz w:val="24"/>
-        <w:szCs w:val="24"/>
-      </w:rPr>
-      <w:t xml:space="preserve">     </w:t>
-    </w:r>
-    <w:r>
-      <w:rPr>
-        <w:b/>
-        <w:bCs/>
-        <w:color w:val="FF0000"/>
-        <w:sz w:val="24"/>
-        <w:szCs w:val="24"/>
-      </w:rPr>
-      <w:t xml:space="preserve">   </w:t>
-    </w:r>
-    <w:r>
-      <w:rPr>
-        <w:b/>
-        <w:bCs/>
-        <w:color w:val="FF0000"/>
-        <w:sz w:val="24"/>
-        <w:szCs w:val="24"/>
-      </w:rPr>
-      <w:t xml:space="preserve"> </w:t>
-    </w:r>
-    <w:r>
-      <w:rPr>
-        <w:b/>
-        <w:bCs/>
-        <w:color w:val="FF0000"/>
-        <w:sz w:val="24"/>
-        <w:szCs w:val="24"/>
-      </w:rPr>
-      <w:t xml:space="preserve">   </w:t>
-    </w:r>
-    <w:r>
-      <w:rPr>
-        <w:b/>
-        <w:bCs/>
-        <w:color w:val="FF0000"/>
-        <w:sz w:val="24"/>
-        <w:szCs w:val="24"/>
-      </w:rPr>
-      <w:t xml:space="preserve">  </w:t>
-    </w:r>
-    <w:r>
-      <w:rPr>
-        <w:b/>
-        <w:bCs/>
-        <w:color w:val="FF0000"/>
-        <w:sz w:val="24"/>
-        <w:szCs w:val="24"/>
-      </w:rPr>
-      <w:t xml:space="preserve"> </w:t>
-    </w:r>
-    <w:r>
-      <w:rPr>
-        <w:b/>
-        <w:bCs/>
-        <w:color w:val="FF0000"/>
-        <w:sz w:val="24"/>
-        <w:szCs w:val="24"/>
-      </w:rPr>
-      <w:t xml:space="preserve">  </w:t>
-    </w:r>
-    <w:r>
-      <w:rPr>
-        <w:b/>
-        <w:bCs/>
-        <w:color w:val="FF0000"/>
-        <w:sz w:val="24"/>
-        <w:szCs w:val="24"/>
-      </w:rPr>
-      <w:t xml:space="preserve">    </w:t>
-    </w:r>
-    <w:r>
-      <w:rPr>
-        <w:b/>
-        <w:bCs/>
-        <w:color w:val="FF0000"/>
-        <w:sz w:val="24"/>
-        <w:szCs w:val="24"/>
-      </w:rPr>
-      <w:t xml:space="preserve"> </w:t>
-    </w:r>
-    <w:r>
-      <w:rPr>
-        <w:b/>
-        <w:bCs/>
-        <w:color w:val="FF0000"/>
-        <w:sz w:val="24"/>
-        <w:szCs w:val="24"/>
-      </w:rPr>
-      <w:t xml:space="preserve">         </w:t>
-    </w:r>
-    <w:r>
-      <w:rPr>
-        <w:b/>
-        <w:bCs/>
-        <w:color w:val="FF0000"/>
-        <w:sz w:val="24"/>
-        <w:szCs w:val="24"/>
-      </w:rPr>
-      <w:t xml:space="preserve">     </w:t>
-    </w:r>
-    <w:r>
-      <w:rPr>
-        <w:b/>
-        <w:bCs/>
-        <w:color w:val="FF0000"/>
-        <w:sz w:val="24"/>
-        <w:szCs w:val="24"/>
-      </w:rPr>
-      <w:t xml:space="preserve"> </w:t>
-    </w:r>
-    <w:r>
-      <w:rPr>
-        <w:b/>
-        <w:bCs/>
-        <w:color w:val="FF0000"/>
-        <w:sz w:val="24"/>
-        <w:szCs w:val="24"/>
-      </w:rPr>
-      <w:t xml:space="preserve">   </w:t>
-    </w:r>
-    <w:r>
-      <w:rPr>
-        <w:b/>
-        <w:bCs/>
-        <w:color w:val="FF0000"/>
-        <w:sz w:val="24"/>
-        <w:szCs w:val="24"/>
-      </w:rPr>
-      <w:t xml:space="preserve"> </w:t>
-    </w:r>
-    <w:r>
-      <w:rPr>
-        <w:b/>
-        <w:bCs/>
-        <w:color w:val="FF0000"/>
-        <w:sz w:val="24"/>
-        <w:szCs w:val="24"/>
-      </w:rPr>
-      <w:t xml:space="preserve">  </w:t>
-    </w:r>
-    <w:r>
-      <w:rPr>
-        <w:b/>
-        <w:bCs/>
-        <w:color w:val="FF0000"/>
-        <w:sz w:val="36"/>
-        <w:szCs w:val="36"/>
+        <w:sz w:val="20"/>
+        <w:szCs w:val="20"/>
       </w:rPr>
       <w:t>${class}</w:t>
     </w:r>
@@ -10527,8 +10497,8 @@
         <w:b/>
         <w:bCs/>
         <w:color w:val="FF0000"/>
-        <w:sz w:val="24"/>
-        <w:szCs w:val="24"/>
+        <w:sz w:val="20"/>
+        <w:szCs w:val="20"/>
       </w:rPr>
       <w:t xml:space="preserve">               </w:t>
     </w:r>
@@ -10537,8 +10507,8 @@
         <w:b/>
         <w:bCs/>
         <w:color w:val="FF0000"/>
-        <w:sz w:val="24"/>
-        <w:szCs w:val="24"/>
+        <w:sz w:val="20"/>
+        <w:szCs w:val="20"/>
       </w:rPr>
       <w:t xml:space="preserve">      </w:t>
     </w:r>
@@ -10547,8 +10517,8 @@
         <w:b/>
         <w:bCs/>
         <w:color w:val="FF0000"/>
-        <w:sz w:val="24"/>
-        <w:szCs w:val="24"/>
+        <w:sz w:val="20"/>
+        <w:szCs w:val="20"/>
       </w:rPr>
       <w:t xml:space="preserve"> </w:t>
     </w:r>
@@ -10689,6 +10659,7 @@
     <w:lsdException w:name="HTML Sample" w:semiHidden="1" w:unhideWhenUsed="1"/>
     <w:lsdException w:name="HTML Typewriter" w:semiHidden="1" w:unhideWhenUsed="1"/>
     <w:lsdException w:name="HTML Variable" w:semiHidden="1" w:unhideWhenUsed="1"/>
+    <w:lsdException w:name="Normal Table" w:semiHidden="1" w:unhideWhenUsed="1"/>
     <w:lsdException w:name="annotation subject" w:semiHidden="1" w:unhideWhenUsed="1"/>
     <w:lsdException w:name="No List" w:semiHidden="1" w:unhideWhenUsed="1"/>
     <w:lsdException w:name="Outline List 1" w:semiHidden="1" w:unhideWhenUsed="1"/>
@@ -10731,8 +10702,11 @@
     <w:lsdException w:name="Table Contemporary" w:semiHidden="1" w:unhideWhenUsed="1"/>
     <w:lsdException w:name="Table Elegant" w:semiHidden="1" w:unhideWhenUsed="1"/>
     <w:lsdException w:name="Table Professional" w:semiHidden="1" w:unhideWhenUsed="1"/>
+    <w:lsdException w:name="Table Subtle 1" w:semiHidden="1" w:unhideWhenUsed="1"/>
     <w:lsdException w:name="Table Subtle 2" w:semiHidden="1" w:unhideWhenUsed="1"/>
     <w:lsdException w:name="Table Web 1" w:semiHidden="1" w:unhideWhenUsed="1"/>
+    <w:lsdException w:name="Table Web 2" w:semiHidden="1" w:unhideWhenUsed="1"/>
+    <w:lsdException w:name="Table Web 3" w:semiHidden="1" w:unhideWhenUsed="1"/>
     <w:lsdException w:name="Balloon Text" w:semiHidden="1" w:unhideWhenUsed="1"/>
     <w:lsdException w:name="Table Grid" w:uiPriority="59"/>
     <w:lsdException w:name="Table Theme" w:semiHidden="1" w:unhideWhenUsed="1"/>

</xml_diff>

<commit_message>
fee vocher seting name
</commit_message>
<xml_diff>
--- a/word/BS Fee Voucher.docx
+++ b/word/BS Fee Voucher.docx
@@ -508,8 +508,8 @@
                 <w:b/>
                 <w:bCs/>
                 <w:color w:val="000000"/>
-                <w:sz w:val="24"/>
-                <w:szCs w:val="24"/>
+                <w:sz w:val="18"/>
+                <w:szCs w:val="18"/>
                 <w:u w:val="single"/>
               </w:rPr>
               <w:t>${name}</w:t>
@@ -562,8 +562,8 @@
               <w:rPr>
                 <w:b/>
                 <w:bCs/>
-                <w:sz w:val="28"/>
-                <w:szCs w:val="28"/>
+                <w:sz w:val="18"/>
+                <w:szCs w:val="18"/>
                 <w:u w:val="single"/>
               </w:rPr>
               <w:t>${</w:t>
@@ -573,8 +573,8 @@
               <w:rPr>
                 <w:b/>
                 <w:bCs/>
-                <w:sz w:val="28"/>
-                <w:szCs w:val="28"/>
+                <w:sz w:val="18"/>
+                <w:szCs w:val="18"/>
                 <w:u w:val="single"/>
               </w:rPr>
               <w:t>f_name</w:t>
@@ -584,8 +584,8 @@
               <w:rPr>
                 <w:b/>
                 <w:bCs/>
-                <w:sz w:val="28"/>
-                <w:szCs w:val="28"/>
+                <w:sz w:val="18"/>
+                <w:szCs w:val="18"/>
                 <w:u w:val="single"/>
               </w:rPr>
               <w:t>}</w:t>
@@ -2633,8 +2633,8 @@
                 <w:b/>
                 <w:bCs/>
                 <w:color w:val="000000"/>
-                <w:sz w:val="24"/>
-                <w:szCs w:val="24"/>
+                <w:sz w:val="18"/>
+                <w:szCs w:val="18"/>
                 <w:u w:val="single"/>
               </w:rPr>
               <w:t>${name}</w:t>
@@ -2691,8 +2691,8 @@
               <w:rPr>
                 <w:b/>
                 <w:bCs/>
-                <w:sz w:val="28"/>
-                <w:szCs w:val="28"/>
+                <w:sz w:val="18"/>
+                <w:szCs w:val="18"/>
               </w:rPr>
               <w:t>:</w:t>
             </w:r>
@@ -2700,8 +2700,8 @@
               <w:rPr>
                 <w:b/>
                 <w:bCs/>
-                <w:sz w:val="28"/>
-                <w:szCs w:val="28"/>
+                <w:sz w:val="18"/>
+                <w:szCs w:val="18"/>
                 <w:u w:val="single"/>
               </w:rPr>
               <w:t>$</w:t>
@@ -2711,8 +2711,8 @@
               <w:rPr>
                 <w:b/>
                 <w:bCs/>
-                <w:sz w:val="28"/>
-                <w:szCs w:val="28"/>
+                <w:sz w:val="18"/>
+                <w:szCs w:val="18"/>
                 <w:u w:val="single"/>
               </w:rPr>
               <w:t>{</w:t>
@@ -2722,8 +2722,8 @@
               <w:rPr>
                 <w:b/>
                 <w:bCs/>
-                <w:sz w:val="28"/>
-                <w:szCs w:val="28"/>
+                <w:sz w:val="18"/>
+                <w:szCs w:val="18"/>
                 <w:u w:val="single"/>
               </w:rPr>
               <w:t>f_name</w:t>
@@ -2733,8 +2733,8 @@
               <w:rPr>
                 <w:b/>
                 <w:bCs/>
-                <w:sz w:val="28"/>
-                <w:szCs w:val="28"/>
+                <w:sz w:val="18"/>
+                <w:szCs w:val="18"/>
                 <w:u w:val="single"/>
               </w:rPr>
               <w:t>}</w:t>
@@ -4750,8 +4750,8 @@
                 <w:b/>
                 <w:bCs/>
                 <w:color w:val="000000"/>
-                <w:sz w:val="24"/>
-                <w:szCs w:val="24"/>
+                <w:sz w:val="18"/>
+                <w:szCs w:val="18"/>
                 <w:u w:val="single"/>
               </w:rPr>
               <w:t>${name}</w:t>
@@ -4807,8 +4807,8 @@
               <w:rPr>
                 <w:b/>
                 <w:bCs/>
-                <w:sz w:val="26"/>
-                <w:szCs w:val="26"/>
+                <w:sz w:val="18"/>
+                <w:szCs w:val="18"/>
               </w:rPr>
               <w:t>:</w:t>
             </w:r>
@@ -4816,8 +4816,8 @@
               <w:rPr>
                 <w:b/>
                 <w:bCs/>
-                <w:sz w:val="28"/>
-                <w:szCs w:val="28"/>
+                <w:sz w:val="18"/>
+                <w:szCs w:val="18"/>
                 <w:u w:val="single"/>
               </w:rPr>
               <w:t>$</w:t>
@@ -4827,8 +4827,8 @@
               <w:rPr>
                 <w:b/>
                 <w:bCs/>
-                <w:sz w:val="28"/>
-                <w:szCs w:val="28"/>
+                <w:sz w:val="18"/>
+                <w:szCs w:val="18"/>
                 <w:u w:val="single"/>
               </w:rPr>
               <w:t>{</w:t>
@@ -4838,8 +4838,8 @@
               <w:rPr>
                 <w:b/>
                 <w:bCs/>
-                <w:sz w:val="28"/>
-                <w:szCs w:val="28"/>
+                <w:sz w:val="18"/>
+                <w:szCs w:val="18"/>
                 <w:u w:val="single"/>
               </w:rPr>
               <w:t>f_name</w:t>
@@ -4849,8 +4849,8 @@
               <w:rPr>
                 <w:b/>
                 <w:bCs/>
-                <w:sz w:val="28"/>
-                <w:szCs w:val="28"/>
+                <w:sz w:val="18"/>
+                <w:szCs w:val="18"/>
                 <w:u w:val="single"/>
               </w:rPr>
               <w:t>}</w:t>
@@ -7831,10 +7831,21 @@
                 <w:b/>
                 <w:bCs/>
                 <w:color w:val="000000"/>
+                <w:sz w:val="18"/>
+                <w:szCs w:val="18"/>
+              </w:rPr>
+            </w:pPr>
+            <w:r>
+              <w:rPr>
+                <w:rFonts w:ascii="Verdana" w:eastAsia="Times New Roman" w:hAnsi="Verdana" w:cs="Times New Roman"/>
+                <w:b/>
+                <w:bCs/>
+                <w:color w:val="000000"/>
                 <w:sz w:val="20"/>
                 <w:szCs w:val="20"/>
               </w:rPr>
-            </w:pPr>
+              <w:t>Name:</w:t>
+            </w:r>
             <w:r>
               <w:rPr>
                 <w:rFonts w:ascii="Verdana" w:eastAsia="Times New Roman" w:hAnsi="Verdana" w:cs="Times New Roman"/>
@@ -7844,41 +7855,30 @@
                 <w:sz w:val="20"/>
                 <w:szCs w:val="20"/>
               </w:rPr>
-              <w:t>Name:</w:t>
-            </w:r>
-            <w:r>
-              <w:rPr>
-                <w:rFonts w:ascii="Verdana" w:eastAsia="Times New Roman" w:hAnsi="Verdana" w:cs="Times New Roman"/>
-                <w:b/>
-                <w:bCs/>
+              <w:t xml:space="preserve">  </w:t>
+            </w:r>
+            <w:r>
+              <w:rPr>
+                <w:rFonts w:ascii="Verdana" w:eastAsia="Times New Roman" w:hAnsi="Verdana" w:cs="Times New Roman"/>
+                <w:b/>
+                <w:bCs/>
+                <w:color w:val="000000"/>
+                <w:sz w:val="18"/>
+                <w:szCs w:val="18"/>
+                <w:u w:val="single"/>
+              </w:rPr>
+              <w:t>${name}</w:t>
+            </w:r>
+          </w:p>
+          <w:p>
+            <w:pPr>
+              <w:spacing w:after="0" w:line="240" w:lineRule="auto"/>
+              <w:rPr>
+                <w:rFonts w:ascii="Verdana" w:eastAsia="Times New Roman" w:hAnsi="Verdana" w:cs="Times New Roman"/>
                 <w:color w:val="000000"/>
                 <w:sz w:val="20"/>
                 <w:szCs w:val="20"/>
               </w:rPr>
-              <w:t xml:space="preserve">  </w:t>
-            </w:r>
-            <w:r>
-              <w:rPr>
-                <w:rFonts w:ascii="Verdana" w:eastAsia="Times New Roman" w:hAnsi="Verdana" w:cs="Times New Roman"/>
-                <w:b/>
-                <w:bCs/>
-                <w:color w:val="000000"/>
-                <w:sz w:val="24"/>
-                <w:szCs w:val="24"/>
-                <w:u w:val="single"/>
-              </w:rPr>
-              <w:t>${name}</w:t>
-            </w:r>
-          </w:p>
-          <w:p>
-            <w:pPr>
-              <w:spacing w:after="0" w:line="240" w:lineRule="auto"/>
-              <w:rPr>
-                <w:rFonts w:ascii="Verdana" w:eastAsia="Times New Roman" w:hAnsi="Verdana" w:cs="Times New Roman"/>
-                <w:color w:val="000000"/>
-                <w:sz w:val="20"/>
-                <w:szCs w:val="20"/>
-              </w:rPr>
             </w:pPr>
           </w:p>
           <w:p>
@@ -7917,8 +7917,8 @@
               <w:rPr>
                 <w:b/>
                 <w:bCs/>
-                <w:sz w:val="28"/>
-                <w:szCs w:val="28"/>
+                <w:sz w:val="18"/>
+                <w:szCs w:val="18"/>
                 <w:u w:val="single"/>
               </w:rPr>
               <w:t>${</w:t>
@@ -7928,8 +7928,8 @@
               <w:rPr>
                 <w:b/>
                 <w:bCs/>
-                <w:sz w:val="28"/>
-                <w:szCs w:val="28"/>
+                <w:sz w:val="18"/>
+                <w:szCs w:val="18"/>
                 <w:u w:val="single"/>
               </w:rPr>
               <w:t>f_name</w:t>
@@ -7939,8 +7939,8 @@
               <w:rPr>
                 <w:b/>
                 <w:bCs/>
-                <w:sz w:val="28"/>
-                <w:szCs w:val="28"/>
+                <w:sz w:val="18"/>
+                <w:szCs w:val="18"/>
                 <w:u w:val="single"/>
               </w:rPr>
               <w:t>}</w:t>
@@ -8520,8 +8520,8 @@
                 <w:b/>
                 <w:bCs/>
                 <w:color w:val="000000"/>
-                <w:sz w:val="24"/>
-                <w:szCs w:val="24"/>
+                <w:sz w:val="18"/>
+                <w:szCs w:val="18"/>
                 <w:u w:val="single"/>
               </w:rPr>
               <w:t>${name}</w:t>
@@ -8578,8 +8578,8 @@
               <w:rPr>
                 <w:b/>
                 <w:bCs/>
-                <w:sz w:val="28"/>
-                <w:szCs w:val="28"/>
+                <w:sz w:val="18"/>
+                <w:szCs w:val="18"/>
               </w:rPr>
               <w:t>:</w:t>
             </w:r>
@@ -8587,8 +8587,8 @@
               <w:rPr>
                 <w:b/>
                 <w:bCs/>
-                <w:sz w:val="28"/>
-                <w:szCs w:val="28"/>
+                <w:sz w:val="18"/>
+                <w:szCs w:val="18"/>
                 <w:u w:val="single"/>
               </w:rPr>
               <w:t>$</w:t>
@@ -8598,8 +8598,8 @@
               <w:rPr>
                 <w:b/>
                 <w:bCs/>
-                <w:sz w:val="28"/>
-                <w:szCs w:val="28"/>
+                <w:sz w:val="18"/>
+                <w:szCs w:val="18"/>
                 <w:u w:val="single"/>
               </w:rPr>
               <w:t>{</w:t>
@@ -8609,8 +8609,8 @@
               <w:rPr>
                 <w:b/>
                 <w:bCs/>
-                <w:sz w:val="28"/>
-                <w:szCs w:val="28"/>
+                <w:sz w:val="18"/>
+                <w:szCs w:val="18"/>
                 <w:u w:val="single"/>
               </w:rPr>
               <w:t>f_name</w:t>
@@ -8620,8 +8620,8 @@
               <w:rPr>
                 <w:b/>
                 <w:bCs/>
-                <w:sz w:val="28"/>
-                <w:szCs w:val="28"/>
+                <w:sz w:val="18"/>
+                <w:szCs w:val="18"/>
                 <w:u w:val="single"/>
               </w:rPr>
               <w:t>}</w:t>
@@ -9213,8 +9213,8 @@
                 <w:b/>
                 <w:bCs/>
                 <w:color w:val="000000"/>
-                <w:sz w:val="24"/>
-                <w:szCs w:val="24"/>
+                <w:sz w:val="18"/>
+                <w:szCs w:val="18"/>
                 <w:u w:val="single"/>
               </w:rPr>
               <w:t>${name}</w:t>
@@ -9264,14 +9264,23 @@
                 <w:sz w:val="26"/>
                 <w:szCs w:val="26"/>
               </w:rPr>
-              <w:t>Name:</w:t>
-            </w:r>
-            <w:r>
-              <w:rPr>
-                <w:b/>
-                <w:bCs/>
-                <w:sz w:val="28"/>
-                <w:szCs w:val="28"/>
+              <w:t>Name</w:t>
+            </w:r>
+            <w:r>
+              <w:rPr>
+                <w:b/>
+                <w:bCs/>
+                <w:sz w:val="18"/>
+                <w:szCs w:val="18"/>
+              </w:rPr>
+              <w:t>:</w:t>
+            </w:r>
+            <w:r>
+              <w:rPr>
+                <w:b/>
+                <w:bCs/>
+                <w:sz w:val="18"/>
+                <w:szCs w:val="18"/>
                 <w:u w:val="single"/>
               </w:rPr>
               <w:t>$</w:t>
@@ -9281,8 +9290,8 @@
               <w:rPr>
                 <w:b/>
                 <w:bCs/>
-                <w:sz w:val="28"/>
-                <w:szCs w:val="28"/>
+                <w:sz w:val="18"/>
+                <w:szCs w:val="18"/>
                 <w:u w:val="single"/>
               </w:rPr>
               <w:t>{</w:t>
@@ -9292,8 +9301,8 @@
               <w:rPr>
                 <w:b/>
                 <w:bCs/>
-                <w:sz w:val="28"/>
-                <w:szCs w:val="28"/>
+                <w:sz w:val="18"/>
+                <w:szCs w:val="18"/>
                 <w:u w:val="single"/>
               </w:rPr>
               <w:t>f_name</w:t>
@@ -9303,8 +9312,8 @@
               <w:rPr>
                 <w:b/>
                 <w:bCs/>
-                <w:sz w:val="28"/>
-                <w:szCs w:val="28"/>
+                <w:sz w:val="18"/>
+                <w:szCs w:val="18"/>
                 <w:u w:val="single"/>
               </w:rPr>
               <w:t>}</w:t>

</xml_diff>

<commit_message>
fee vocher seting name2
</commit_message>
<xml_diff>
--- a/word/BS Fee Voucher.docx
+++ b/word/BS Fee Voucher.docx
@@ -124,19 +124,7 @@
                 <w:sz w:val="24"/>
                 <w:szCs w:val="24"/>
               </w:rPr>
-              <w:t>${</w:t>
-            </w:r>
-            <w:proofErr w:type="gramStart"/>
-            <w:r>
-              <w:rPr>
-                <w:rFonts w:ascii="Verdana" w:eastAsia="Times New Roman" w:hAnsi="Verdana" w:cs="Times New Roman"/>
-                <w:b/>
-                <w:bCs/>
-                <w:color w:val="000000"/>
-                <w:sz w:val="24"/>
-                <w:szCs w:val="24"/>
-              </w:rPr>
-              <w:t>id}</w:t>
+              <w:t>${id}</w:t>
             </w:r>
             <w:r>
               <w:rPr>
@@ -160,7 +148,6 @@
               </w:rPr>
               <w:t xml:space="preserve"> Session</w:t>
             </w:r>
-            <w:proofErr w:type="gramEnd"/>
             <w:r>
               <w:rPr>
                 <w:rFonts w:ascii="Verdana" w:eastAsia="Times New Roman" w:hAnsi="Verdana" w:cs="Times New Roman"/>
@@ -369,7 +356,6 @@
               </w:rPr>
               <w:softHyphen/>
             </w:r>
-            <w:proofErr w:type="gramStart"/>
             <w:r>
               <w:rPr>
                 <w:rFonts w:ascii="Verdana" w:eastAsia="Times New Roman" w:hAnsi="Verdana" w:cs="Times New Roman"/>
@@ -381,20 +367,7 @@
                 <w:u w:val="single"/>
               </w:rPr>
               <w:softHyphen/>
-              <w:t xml:space="preserve">  University</w:t>
-            </w:r>
-            <w:proofErr w:type="gramEnd"/>
-            <w:r>
-              <w:rPr>
-                <w:rFonts w:ascii="Verdana" w:eastAsia="Times New Roman" w:hAnsi="Verdana" w:cs="Times New Roman"/>
-                <w:b/>
-                <w:bCs/>
-                <w:color w:val="000000"/>
-                <w:sz w:val="24"/>
-                <w:szCs w:val="24"/>
-                <w:u w:val="single"/>
-              </w:rPr>
-              <w:t xml:space="preserve"> Fee</w:t>
+              <w:t xml:space="preserve">  University Fee</w:t>
             </w:r>
             <w:r>
               <w:rPr>
@@ -2375,19 +2348,7 @@
                 <w:sz w:val="24"/>
                 <w:szCs w:val="24"/>
               </w:rPr>
-              <w:t>${</w:t>
-            </w:r>
-            <w:proofErr w:type="gramStart"/>
-            <w:r>
-              <w:rPr>
-                <w:rFonts w:ascii="Verdana" w:eastAsia="Times New Roman" w:hAnsi="Verdana" w:cs="Times New Roman"/>
-                <w:b/>
-                <w:bCs/>
-                <w:color w:val="000000"/>
-                <w:sz w:val="24"/>
-                <w:szCs w:val="24"/>
-              </w:rPr>
-              <w:t>id}</w:t>
+              <w:t>${id}</w:t>
             </w:r>
             <w:r>
               <w:rPr>
@@ -2398,19 +2359,7 @@
                 <w:sz w:val="20"/>
                 <w:szCs w:val="20"/>
               </w:rPr>
-              <w:t xml:space="preserve">   </w:t>
-            </w:r>
-            <w:proofErr w:type="gramEnd"/>
-            <w:r>
-              <w:rPr>
-                <w:rFonts w:ascii="Verdana" w:eastAsia="Times New Roman" w:hAnsi="Verdana" w:cs="Times New Roman"/>
-                <w:b/>
-                <w:bCs/>
-                <w:color w:val="000000"/>
-                <w:sz w:val="20"/>
-                <w:szCs w:val="20"/>
-              </w:rPr>
-              <w:t xml:space="preserve">Session </w:t>
+              <w:t xml:space="preserve">   Session </w:t>
             </w:r>
             <w:r>
               <w:rPr>
@@ -2675,17 +2624,7 @@
                 <w:sz w:val="26"/>
                 <w:szCs w:val="26"/>
               </w:rPr>
-              <w:t xml:space="preserve"> </w:t>
-            </w:r>
-            <w:proofErr w:type="gramStart"/>
-            <w:r>
-              <w:rPr>
-                <w:b/>
-                <w:bCs/>
-                <w:sz w:val="26"/>
-                <w:szCs w:val="26"/>
-              </w:rPr>
-              <w:t>Name</w:t>
+              <w:t xml:space="preserve"> Name</w:t>
             </w:r>
             <w:r>
               <w:rPr>
@@ -2704,18 +2643,7 @@
                 <w:szCs w:val="18"/>
                 <w:u w:val="single"/>
               </w:rPr>
-              <w:t>$</w:t>
-            </w:r>
-            <w:proofErr w:type="gramEnd"/>
-            <w:r>
-              <w:rPr>
-                <w:b/>
-                <w:bCs/>
-                <w:sz w:val="18"/>
-                <w:szCs w:val="18"/>
-                <w:u w:val="single"/>
-              </w:rPr>
-              <w:t>{</w:t>
+              <w:t>${</w:t>
             </w:r>
             <w:proofErr w:type="spellStart"/>
             <w:r>
@@ -4497,9 +4425,8 @@
                 <w:szCs w:val="20"/>
                 <w:u w:val="single"/>
               </w:rPr>
-              <w:t>${</w:t>
-            </w:r>
-            <w:proofErr w:type="gramStart"/>
+              <w:t>${session}</w:t>
+            </w:r>
             <w:r>
               <w:rPr>
                 <w:rFonts w:ascii="Verdana" w:eastAsia="Times New Roman" w:hAnsi="Verdana" w:cs="Times New Roman"/>
@@ -4508,32 +4435,8 @@
                 <w:color w:val="000000"/>
                 <w:sz w:val="20"/>
                 <w:szCs w:val="20"/>
-                <w:u w:val="single"/>
-              </w:rPr>
-              <w:t>session}</w:t>
-            </w:r>
-            <w:r>
-              <w:rPr>
-                <w:rFonts w:ascii="Verdana" w:eastAsia="Times New Roman" w:hAnsi="Verdana" w:cs="Times New Roman"/>
-                <w:b/>
-                <w:bCs/>
-                <w:color w:val="000000"/>
-                <w:sz w:val="20"/>
-                <w:szCs w:val="20"/>
-              </w:rPr>
-              <w:t xml:space="preserve">   </w:t>
-            </w:r>
-            <w:proofErr w:type="gramEnd"/>
-            <w:r>
-              <w:rPr>
-                <w:rFonts w:ascii="Verdana" w:eastAsia="Times New Roman" w:hAnsi="Verdana" w:cs="Times New Roman"/>
-                <w:b/>
-                <w:bCs/>
-                <w:color w:val="000000"/>
-                <w:sz w:val="20"/>
-                <w:szCs w:val="20"/>
-              </w:rPr>
-              <w:t xml:space="preserve">         </w:t>
+              </w:rPr>
+              <w:t xml:space="preserve">            </w:t>
             </w:r>
           </w:p>
         </w:tc>
@@ -4791,17 +4694,7 @@
                 <w:sz w:val="26"/>
                 <w:szCs w:val="26"/>
               </w:rPr>
-              <w:t xml:space="preserve"> </w:t>
-            </w:r>
-            <w:proofErr w:type="gramStart"/>
-            <w:r>
-              <w:rPr>
-                <w:b/>
-                <w:bCs/>
-                <w:sz w:val="26"/>
-                <w:szCs w:val="26"/>
-              </w:rPr>
-              <w:t>Name</w:t>
+              <w:t xml:space="preserve"> Name</w:t>
             </w:r>
             <w:r>
               <w:rPr>
@@ -4820,18 +4713,7 @@
                 <w:szCs w:val="18"/>
                 <w:u w:val="single"/>
               </w:rPr>
-              <w:t>$</w:t>
-            </w:r>
-            <w:proofErr w:type="gramEnd"/>
-            <w:r>
-              <w:rPr>
-                <w:b/>
-                <w:bCs/>
-                <w:sz w:val="18"/>
-                <w:szCs w:val="18"/>
-                <w:u w:val="single"/>
-              </w:rPr>
-              <w:t>{</w:t>
+              <w:t>${</w:t>
             </w:r>
             <w:proofErr w:type="spellStart"/>
             <w:r>
@@ -6507,18 +6389,7 @@
           <w:szCs w:val="28"/>
           <w:u w:val="single"/>
         </w:rPr>
-        <w:t>due_</w:t>
-      </w:r>
-      <w:proofErr w:type="gramStart"/>
-      <w:r>
-        <w:rPr>
-          <w:b/>
-          <w:bCs/>
-          <w:sz w:val="28"/>
-          <w:szCs w:val="28"/>
-          <w:u w:val="single"/>
-        </w:rPr>
-        <w:t>date</w:t>
+        <w:t>due_date</w:t>
       </w:r>
       <w:proofErr w:type="spellEnd"/>
       <w:r>
@@ -6543,7 +6414,6 @@
       <w:r>
         <w:t xml:space="preserve"> </w:t>
       </w:r>
-      <w:proofErr w:type="gramEnd"/>
       <w:r>
         <w:t xml:space="preserve">     </w:t>
       </w:r>
@@ -7029,20 +6899,7 @@
           <w:szCs w:val="20"/>
           <w:shd w:val="clear" w:color="auto" w:fill="FFFFFF"/>
         </w:rPr>
-        <w:t xml:space="preserve">   ${</w:t>
-      </w:r>
-      <w:proofErr w:type="gramStart"/>
-      <w:r>
-        <w:rPr>
-          <w:rFonts w:ascii="Verdana" w:eastAsia="Times New Roman" w:hAnsi="Verdana" w:cs="Times New Roman"/>
-          <w:b/>
-          <w:bCs/>
-          <w:color w:val="000000"/>
-          <w:sz w:val="20"/>
-          <w:szCs w:val="20"/>
-          <w:shd w:val="clear" w:color="auto" w:fill="FFFFFF"/>
-        </w:rPr>
-        <w:t>user}</w:t>
+        <w:t xml:space="preserve">   ${user}</w:t>
       </w:r>
       <w:r>
         <w:rPr>
@@ -7066,20 +6923,7 @@
           <w:szCs w:val="20"/>
           <w:shd w:val="clear" w:color="auto" w:fill="FFFFFF"/>
         </w:rPr>
-        <w:t xml:space="preserve">  </w:t>
-      </w:r>
-      <w:proofErr w:type="gramEnd"/>
-      <w:r>
-        <w:rPr>
-          <w:rFonts w:ascii="Verdana" w:eastAsia="Times New Roman" w:hAnsi="Verdana" w:cs="Times New Roman"/>
-          <w:b/>
-          <w:bCs/>
-          <w:color w:val="000000"/>
-          <w:sz w:val="20"/>
-          <w:szCs w:val="20"/>
-          <w:shd w:val="clear" w:color="auto" w:fill="FFFFFF"/>
-        </w:rPr>
-        <w:t xml:space="preserve">             </w:t>
+        <w:t xml:space="preserve">               </w:t>
       </w:r>
       <w:r>
         <w:rPr>
@@ -7300,19 +7144,7 @@
                 <w:sz w:val="24"/>
                 <w:szCs w:val="24"/>
               </w:rPr>
-              <w:t>${</w:t>
-            </w:r>
-            <w:proofErr w:type="gramStart"/>
-            <w:r>
-              <w:rPr>
-                <w:rFonts w:ascii="Verdana" w:eastAsia="Times New Roman" w:hAnsi="Verdana" w:cs="Times New Roman"/>
-                <w:b/>
-                <w:bCs/>
-                <w:color w:val="000000"/>
-                <w:sz w:val="24"/>
-                <w:szCs w:val="24"/>
-              </w:rPr>
-              <w:t>id}</w:t>
+              <w:t>${id}</w:t>
             </w:r>
             <w:r>
               <w:rPr>
@@ -7323,19 +7155,7 @@
                 <w:sz w:val="20"/>
                 <w:szCs w:val="20"/>
               </w:rPr>
-              <w:t xml:space="preserve">  Session</w:t>
-            </w:r>
-            <w:proofErr w:type="gramEnd"/>
-            <w:r>
-              <w:rPr>
-                <w:rFonts w:ascii="Verdana" w:eastAsia="Times New Roman" w:hAnsi="Verdana" w:cs="Times New Roman"/>
-                <w:b/>
-                <w:bCs/>
-                <w:color w:val="000000"/>
-                <w:sz w:val="20"/>
-                <w:szCs w:val="20"/>
-              </w:rPr>
-              <w:t xml:space="preserve"> </w:t>
+              <w:t xml:space="preserve">  Session </w:t>
             </w:r>
             <w:r>
               <w:rPr>
@@ -7489,19 +7309,7 @@
                 <w:sz w:val="24"/>
                 <w:szCs w:val="24"/>
               </w:rPr>
-              <w:t>${</w:t>
-            </w:r>
-            <w:proofErr w:type="gramStart"/>
-            <w:r>
-              <w:rPr>
-                <w:rFonts w:ascii="Verdana" w:eastAsia="Times New Roman" w:hAnsi="Verdana" w:cs="Times New Roman"/>
-                <w:b/>
-                <w:bCs/>
-                <w:color w:val="000000"/>
-                <w:sz w:val="24"/>
-                <w:szCs w:val="24"/>
-              </w:rPr>
-              <w:t>id}</w:t>
+              <w:t>${id}</w:t>
             </w:r>
             <w:r>
               <w:rPr>
@@ -7512,19 +7320,7 @@
                 <w:sz w:val="20"/>
                 <w:szCs w:val="20"/>
               </w:rPr>
-              <w:t xml:space="preserve">  Session</w:t>
-            </w:r>
-            <w:proofErr w:type="gramEnd"/>
-            <w:r>
-              <w:rPr>
-                <w:rFonts w:ascii="Verdana" w:eastAsia="Times New Roman" w:hAnsi="Verdana" w:cs="Times New Roman"/>
-                <w:b/>
-                <w:bCs/>
-                <w:color w:val="000000"/>
-                <w:sz w:val="20"/>
-                <w:szCs w:val="20"/>
-              </w:rPr>
-              <w:t xml:space="preserve"> </w:t>
+              <w:t xml:space="preserve">  Session </w:t>
             </w:r>
             <w:r>
               <w:rPr>
@@ -7723,7 +7519,6 @@
               </w:rPr>
               <w:softHyphen/>
             </w:r>
-            <w:proofErr w:type="gramStart"/>
             <w:r>
               <w:rPr>
                 <w:rFonts w:ascii="Verdana" w:eastAsia="Times New Roman" w:hAnsi="Verdana" w:cs="Times New Roman"/>
@@ -7735,20 +7530,7 @@
                 <w:u w:val="single"/>
               </w:rPr>
               <w:softHyphen/>
-              <w:t xml:space="preserve">  University</w:t>
-            </w:r>
-            <w:proofErr w:type="gramEnd"/>
-            <w:r>
-              <w:rPr>
-                <w:rFonts w:ascii="Verdana" w:eastAsia="Times New Roman" w:hAnsi="Verdana" w:cs="Times New Roman"/>
-                <w:b/>
-                <w:bCs/>
-                <w:color w:val="000000"/>
-                <w:sz w:val="24"/>
-                <w:szCs w:val="24"/>
-                <w:u w:val="single"/>
-              </w:rPr>
-              <w:t xml:space="preserve"> Fee</w:t>
+              <w:t xml:space="preserve">  University Fee</w:t>
             </w:r>
             <w:r>
               <w:rPr>
@@ -8260,19 +8042,7 @@
                 <w:sz w:val="24"/>
                 <w:szCs w:val="24"/>
               </w:rPr>
-              <w:t>${</w:t>
-            </w:r>
-            <w:proofErr w:type="gramStart"/>
-            <w:r>
-              <w:rPr>
-                <w:rFonts w:ascii="Verdana" w:eastAsia="Times New Roman" w:hAnsi="Verdana" w:cs="Times New Roman"/>
-                <w:b/>
-                <w:bCs/>
-                <w:color w:val="000000"/>
-                <w:sz w:val="24"/>
-                <w:szCs w:val="24"/>
-              </w:rPr>
-              <w:t>id}</w:t>
+              <w:t>${id}</w:t>
             </w:r>
             <w:r>
               <w:rPr>
@@ -8283,19 +8053,7 @@
                 <w:sz w:val="20"/>
                 <w:szCs w:val="20"/>
               </w:rPr>
-              <w:t xml:space="preserve">   </w:t>
-            </w:r>
-            <w:proofErr w:type="gramEnd"/>
-            <w:r>
-              <w:rPr>
-                <w:rFonts w:ascii="Verdana" w:eastAsia="Times New Roman" w:hAnsi="Verdana" w:cs="Times New Roman"/>
-                <w:b/>
-                <w:bCs/>
-                <w:color w:val="000000"/>
-                <w:sz w:val="20"/>
-                <w:szCs w:val="20"/>
-              </w:rPr>
-              <w:t xml:space="preserve">Session </w:t>
+              <w:t xml:space="preserve">   Session </w:t>
             </w:r>
             <w:r>
               <w:rPr>
@@ -8562,17 +8320,7 @@
                 <w:sz w:val="26"/>
                 <w:szCs w:val="26"/>
               </w:rPr>
-              <w:t xml:space="preserve"> </w:t>
-            </w:r>
-            <w:proofErr w:type="gramStart"/>
-            <w:r>
-              <w:rPr>
-                <w:b/>
-                <w:bCs/>
-                <w:sz w:val="26"/>
-                <w:szCs w:val="26"/>
-              </w:rPr>
-              <w:t>Name</w:t>
+              <w:t xml:space="preserve"> Name</w:t>
             </w:r>
             <w:r>
               <w:rPr>
@@ -8591,18 +8339,7 @@
                 <w:szCs w:val="18"/>
                 <w:u w:val="single"/>
               </w:rPr>
-              <w:t>$</w:t>
-            </w:r>
-            <w:proofErr w:type="gramEnd"/>
-            <w:r>
-              <w:rPr>
-                <w:b/>
-                <w:bCs/>
-                <w:sz w:val="18"/>
-                <w:szCs w:val="18"/>
-                <w:u w:val="single"/>
-              </w:rPr>
-              <w:t>{</w:t>
+              <w:t>${</w:t>
             </w:r>
             <w:proofErr w:type="spellStart"/>
             <w:r>
@@ -8960,9 +8697,8 @@
                 <w:szCs w:val="20"/>
                 <w:u w:val="single"/>
               </w:rPr>
-              <w:t>${</w:t>
-            </w:r>
-            <w:proofErr w:type="gramStart"/>
+              <w:t>${session}</w:t>
+            </w:r>
             <w:r>
               <w:rPr>
                 <w:rFonts w:ascii="Verdana" w:eastAsia="Times New Roman" w:hAnsi="Verdana" w:cs="Times New Roman"/>
@@ -8971,32 +8707,8 @@
                 <w:color w:val="000000"/>
                 <w:sz w:val="20"/>
                 <w:szCs w:val="20"/>
-                <w:u w:val="single"/>
-              </w:rPr>
-              <w:t>session}</w:t>
-            </w:r>
-            <w:r>
-              <w:rPr>
-                <w:rFonts w:ascii="Verdana" w:eastAsia="Times New Roman" w:hAnsi="Verdana" w:cs="Times New Roman"/>
-                <w:b/>
-                <w:bCs/>
-                <w:color w:val="000000"/>
-                <w:sz w:val="20"/>
-                <w:szCs w:val="20"/>
-              </w:rPr>
-              <w:t xml:space="preserve">   </w:t>
-            </w:r>
-            <w:proofErr w:type="gramEnd"/>
-            <w:r>
-              <w:rPr>
-                <w:rFonts w:ascii="Verdana" w:eastAsia="Times New Roman" w:hAnsi="Verdana" w:cs="Times New Roman"/>
-                <w:b/>
-                <w:bCs/>
-                <w:color w:val="000000"/>
-                <w:sz w:val="20"/>
-                <w:szCs w:val="20"/>
-              </w:rPr>
-              <w:t xml:space="preserve">         </w:t>
+              </w:rPr>
+              <w:t xml:space="preserve">            </w:t>
             </w:r>
           </w:p>
         </w:tc>
@@ -9254,17 +8966,7 @@
                 <w:sz w:val="26"/>
                 <w:szCs w:val="26"/>
               </w:rPr>
-              <w:t xml:space="preserve"> </w:t>
-            </w:r>
-            <w:proofErr w:type="gramStart"/>
-            <w:r>
-              <w:rPr>
-                <w:b/>
-                <w:bCs/>
-                <w:sz w:val="26"/>
-                <w:szCs w:val="26"/>
-              </w:rPr>
-              <w:t>Name</w:t>
+              <w:t xml:space="preserve"> Name</w:t>
             </w:r>
             <w:r>
               <w:rPr>
@@ -9283,18 +8985,7 @@
                 <w:szCs w:val="18"/>
                 <w:u w:val="single"/>
               </w:rPr>
-              <w:t>$</w:t>
-            </w:r>
-            <w:proofErr w:type="gramEnd"/>
-            <w:r>
-              <w:rPr>
-                <w:b/>
-                <w:bCs/>
-                <w:sz w:val="18"/>
-                <w:szCs w:val="18"/>
-                <w:u w:val="single"/>
-              </w:rPr>
-              <w:t>{</w:t>
+              <w:t>${</w:t>
             </w:r>
             <w:proofErr w:type="spellStart"/>
             <w:r>
@@ -9533,18 +9224,7 @@
           <w:szCs w:val="28"/>
           <w:u w:val="single"/>
         </w:rPr>
-        <w:t>due_</w:t>
-      </w:r>
-      <w:proofErr w:type="gramStart"/>
-      <w:r>
-        <w:rPr>
-          <w:b/>
-          <w:bCs/>
-          <w:sz w:val="28"/>
-          <w:szCs w:val="28"/>
-          <w:u w:val="single"/>
-        </w:rPr>
-        <w:t>date</w:t>
+        <w:t>due_date</w:t>
       </w:r>
       <w:proofErr w:type="spellEnd"/>
       <w:r>
@@ -9564,11 +9244,7 @@
         <w:t xml:space="preserve"> </w:t>
       </w:r>
       <w:r>
-        <w:t xml:space="preserve">  </w:t>
-      </w:r>
-      <w:proofErr w:type="gramEnd"/>
-      <w:r>
-        <w:t xml:space="preserve">     </w:t>
+        <w:t xml:space="preserve">       </w:t>
       </w:r>
       <w:r>
         <w:tab/>
@@ -10004,33 +9680,7 @@
           <w:shd w:val="clear" w:color="auto" w:fill="FFFFFF"/>
         </w:rPr>
         <w:tab/>
-        <w:t xml:space="preserve">      ${</w:t>
-      </w:r>
-      <w:proofErr w:type="gramStart"/>
-      <w:r>
-        <w:rPr>
-          <w:rFonts w:ascii="Verdana" w:eastAsia="Times New Roman" w:hAnsi="Verdana" w:cs="Times New Roman"/>
-          <w:b/>
-          <w:bCs/>
-          <w:color w:val="000000"/>
-          <w:sz w:val="20"/>
-          <w:szCs w:val="20"/>
-          <w:shd w:val="clear" w:color="auto" w:fill="FFFFFF"/>
-        </w:rPr>
-        <w:t xml:space="preserve">user}   </w:t>
-      </w:r>
-      <w:proofErr w:type="gramEnd"/>
-      <w:r>
-        <w:rPr>
-          <w:rFonts w:ascii="Verdana" w:eastAsia="Times New Roman" w:hAnsi="Verdana" w:cs="Times New Roman"/>
-          <w:b/>
-          <w:bCs/>
-          <w:color w:val="000000"/>
-          <w:sz w:val="20"/>
-          <w:szCs w:val="20"/>
-          <w:shd w:val="clear" w:color="auto" w:fill="FFFFFF"/>
-        </w:rPr>
-        <w:t xml:space="preserve">                              Printed By   ${user}</w:t>
+        <w:t xml:space="preserve">      ${user}                                 Printed By   ${user}</w:t>
       </w:r>
     </w:p>
     <w:sectPr>
@@ -10217,29 +9867,7 @@
         <w:sz w:val="20"/>
         <w:szCs w:val="20"/>
       </w:rPr>
-      <w:t>${</w:t>
-    </w:r>
-    <w:proofErr w:type="gramStart"/>
-    <w:r>
-      <w:rPr>
-        <w:b/>
-        <w:bCs/>
-        <w:color w:val="FF0000"/>
-        <w:sz w:val="20"/>
-        <w:szCs w:val="20"/>
-      </w:rPr>
-      <w:t xml:space="preserve">class}   </w:t>
-    </w:r>
-    <w:proofErr w:type="gramEnd"/>
-    <w:r>
-      <w:rPr>
-        <w:b/>
-        <w:bCs/>
-        <w:color w:val="FF0000"/>
-        <w:sz w:val="20"/>
-        <w:szCs w:val="20"/>
-      </w:rPr>
-      <w:t xml:space="preserve"> </w:t>
+      <w:t xml:space="preserve">${class}    </w:t>
     </w:r>
     <w:r>
       <w:rPr>
@@ -10489,7 +10117,27 @@
         <w:sz w:val="20"/>
         <w:szCs w:val="20"/>
       </w:rPr>
-      <w:t xml:space="preserve">  </w:t>
+      <w:t xml:space="preserve"> </w:t>
+    </w:r>
+    <w:r>
+      <w:rPr>
+        <w:b/>
+        <w:bCs/>
+        <w:color w:val="FF0000"/>
+        <w:sz w:val="20"/>
+        <w:szCs w:val="20"/>
+      </w:rPr>
+      <w:t xml:space="preserve">                                 </w:t>
+    </w:r>
+    <w:r>
+      <w:rPr>
+        <w:b/>
+        <w:bCs/>
+        <w:color w:val="FF0000"/>
+        <w:sz w:val="20"/>
+        <w:szCs w:val="20"/>
+      </w:rPr>
+      <w:t xml:space="preserve"> </w:t>
     </w:r>
     <w:r>
       <w:rPr>

</xml_diff>

<commit_message>
fee vocher seting name unbold
</commit_message>
<xml_diff>
--- a/word/BS Fee Voucher.docx
+++ b/word/BS Fee Voucher.docx
@@ -124,7 +124,19 @@
                 <w:sz w:val="24"/>
                 <w:szCs w:val="24"/>
               </w:rPr>
-              <w:t>${id}</w:t>
+              <w:t>${</w:t>
+            </w:r>
+            <w:proofErr w:type="gramStart"/>
+            <w:r>
+              <w:rPr>
+                <w:rFonts w:ascii="Verdana" w:eastAsia="Times New Roman" w:hAnsi="Verdana" w:cs="Times New Roman"/>
+                <w:b/>
+                <w:bCs/>
+                <w:color w:val="000000"/>
+                <w:sz w:val="24"/>
+                <w:szCs w:val="24"/>
+              </w:rPr>
+              <w:t>id}</w:t>
             </w:r>
             <w:r>
               <w:rPr>
@@ -148,6 +160,7 @@
               </w:rPr>
               <w:t xml:space="preserve"> Session</w:t>
             </w:r>
+            <w:proofErr w:type="gramEnd"/>
             <w:r>
               <w:rPr>
                 <w:rFonts w:ascii="Verdana" w:eastAsia="Times New Roman" w:hAnsi="Verdana" w:cs="Times New Roman"/>
@@ -356,6 +369,7 @@
               </w:rPr>
               <w:softHyphen/>
             </w:r>
+            <w:proofErr w:type="gramStart"/>
             <w:r>
               <w:rPr>
                 <w:rFonts w:ascii="Verdana" w:eastAsia="Times New Roman" w:hAnsi="Verdana" w:cs="Times New Roman"/>
@@ -367,7 +381,20 @@
                 <w:u w:val="single"/>
               </w:rPr>
               <w:softHyphen/>
-              <w:t xml:space="preserve">  University Fee</w:t>
+              <w:t xml:space="preserve">  University</w:t>
+            </w:r>
+            <w:proofErr w:type="gramEnd"/>
+            <w:r>
+              <w:rPr>
+                <w:rFonts w:ascii="Verdana" w:eastAsia="Times New Roman" w:hAnsi="Verdana" w:cs="Times New Roman"/>
+                <w:b/>
+                <w:bCs/>
+                <w:color w:val="000000"/>
+                <w:sz w:val="24"/>
+                <w:szCs w:val="24"/>
+                <w:u w:val="single"/>
+              </w:rPr>
+              <w:t xml:space="preserve"> Fee</w:t>
             </w:r>
             <w:r>
               <w:rPr>
@@ -478,8 +505,6 @@
             <w:r>
               <w:rPr>
                 <w:rFonts w:ascii="Verdana" w:eastAsia="Times New Roman" w:hAnsi="Verdana" w:cs="Times New Roman"/>
-                <w:b/>
-                <w:bCs/>
                 <w:color w:val="000000"/>
                 <w:sz w:val="18"/>
                 <w:szCs w:val="18"/>
@@ -2348,7 +2373,19 @@
                 <w:sz w:val="24"/>
                 <w:szCs w:val="24"/>
               </w:rPr>
-              <w:t>${id}</w:t>
+              <w:t>${</w:t>
+            </w:r>
+            <w:proofErr w:type="gramStart"/>
+            <w:r>
+              <w:rPr>
+                <w:rFonts w:ascii="Verdana" w:eastAsia="Times New Roman" w:hAnsi="Verdana" w:cs="Times New Roman"/>
+                <w:b/>
+                <w:bCs/>
+                <w:color w:val="000000"/>
+                <w:sz w:val="24"/>
+                <w:szCs w:val="24"/>
+              </w:rPr>
+              <w:t>id}</w:t>
             </w:r>
             <w:r>
               <w:rPr>
@@ -2359,7 +2396,19 @@
                 <w:sz w:val="20"/>
                 <w:szCs w:val="20"/>
               </w:rPr>
-              <w:t xml:space="preserve">   Session </w:t>
+              <w:t xml:space="preserve">   </w:t>
+            </w:r>
+            <w:proofErr w:type="gramEnd"/>
+            <w:r>
+              <w:rPr>
+                <w:rFonts w:ascii="Verdana" w:eastAsia="Times New Roman" w:hAnsi="Verdana" w:cs="Times New Roman"/>
+                <w:b/>
+                <w:bCs/>
+                <w:color w:val="000000"/>
+                <w:sz w:val="20"/>
+                <w:szCs w:val="20"/>
+              </w:rPr>
+              <w:t xml:space="preserve">Session </w:t>
             </w:r>
             <w:r>
               <w:rPr>
@@ -2579,8 +2628,6 @@
             <w:r>
               <w:rPr>
                 <w:rFonts w:ascii="Verdana" w:eastAsia="Times New Roman" w:hAnsi="Verdana" w:cs="Times New Roman"/>
-                <w:b/>
-                <w:bCs/>
                 <w:color w:val="000000"/>
                 <w:sz w:val="18"/>
                 <w:szCs w:val="18"/>
@@ -2624,7 +2671,17 @@
                 <w:sz w:val="26"/>
                 <w:szCs w:val="26"/>
               </w:rPr>
-              <w:t xml:space="preserve"> Name</w:t>
+              <w:t xml:space="preserve"> </w:t>
+            </w:r>
+            <w:proofErr w:type="gramStart"/>
+            <w:r>
+              <w:rPr>
+                <w:b/>
+                <w:bCs/>
+                <w:sz w:val="26"/>
+                <w:szCs w:val="26"/>
+              </w:rPr>
+              <w:t>Name</w:t>
             </w:r>
             <w:r>
               <w:rPr>
@@ -2643,7 +2700,18 @@
                 <w:szCs w:val="18"/>
                 <w:u w:val="single"/>
               </w:rPr>
-              <w:t>${</w:t>
+              <w:t>$</w:t>
+            </w:r>
+            <w:proofErr w:type="gramEnd"/>
+            <w:r>
+              <w:rPr>
+                <w:b/>
+                <w:bCs/>
+                <w:sz w:val="18"/>
+                <w:szCs w:val="18"/>
+                <w:u w:val="single"/>
+              </w:rPr>
+              <w:t>{</w:t>
             </w:r>
             <w:proofErr w:type="spellStart"/>
             <w:r>
@@ -4425,8 +4493,9 @@
                 <w:szCs w:val="20"/>
                 <w:u w:val="single"/>
               </w:rPr>
-              <w:t>${session}</w:t>
-            </w:r>
+              <w:t>${</w:t>
+            </w:r>
+            <w:proofErr w:type="gramStart"/>
             <w:r>
               <w:rPr>
                 <w:rFonts w:ascii="Verdana" w:eastAsia="Times New Roman" w:hAnsi="Verdana" w:cs="Times New Roman"/>
@@ -4435,8 +4504,32 @@
                 <w:color w:val="000000"/>
                 <w:sz w:val="20"/>
                 <w:szCs w:val="20"/>
-              </w:rPr>
-              <w:t xml:space="preserve">            </w:t>
+                <w:u w:val="single"/>
+              </w:rPr>
+              <w:t>session}</w:t>
+            </w:r>
+            <w:r>
+              <w:rPr>
+                <w:rFonts w:ascii="Verdana" w:eastAsia="Times New Roman" w:hAnsi="Verdana" w:cs="Times New Roman"/>
+                <w:b/>
+                <w:bCs/>
+                <w:color w:val="000000"/>
+                <w:sz w:val="20"/>
+                <w:szCs w:val="20"/>
+              </w:rPr>
+              <w:t xml:space="preserve">   </w:t>
+            </w:r>
+            <w:proofErr w:type="gramEnd"/>
+            <w:r>
+              <w:rPr>
+                <w:rFonts w:ascii="Verdana" w:eastAsia="Times New Roman" w:hAnsi="Verdana" w:cs="Times New Roman"/>
+                <w:b/>
+                <w:bCs/>
+                <w:color w:val="000000"/>
+                <w:sz w:val="20"/>
+                <w:szCs w:val="20"/>
+              </w:rPr>
+              <w:t xml:space="preserve">         </w:t>
             </w:r>
           </w:p>
         </w:tc>
@@ -4618,8 +4711,6 @@
               <w:spacing w:after="0" w:line="240" w:lineRule="auto"/>
               <w:rPr>
                 <w:rFonts w:ascii="Verdana" w:eastAsia="Times New Roman" w:hAnsi="Verdana" w:cs="Times New Roman"/>
-                <w:b/>
-                <w:bCs/>
                 <w:color w:val="000000"/>
                 <w:sz w:val="20"/>
                 <w:szCs w:val="20"/>
@@ -4650,8 +4741,6 @@
             <w:r>
               <w:rPr>
                 <w:rFonts w:ascii="Verdana" w:eastAsia="Times New Roman" w:hAnsi="Verdana" w:cs="Times New Roman"/>
-                <w:b/>
-                <w:bCs/>
                 <w:color w:val="000000"/>
                 <w:sz w:val="18"/>
                 <w:szCs w:val="18"/>
@@ -4694,7 +4783,17 @@
                 <w:sz w:val="26"/>
                 <w:szCs w:val="26"/>
               </w:rPr>
-              <w:t xml:space="preserve"> Name</w:t>
+              <w:t xml:space="preserve"> </w:t>
+            </w:r>
+            <w:proofErr w:type="gramStart"/>
+            <w:r>
+              <w:rPr>
+                <w:b/>
+                <w:bCs/>
+                <w:sz w:val="26"/>
+                <w:szCs w:val="26"/>
+              </w:rPr>
+              <w:t>Name</w:t>
             </w:r>
             <w:r>
               <w:rPr>
@@ -4713,7 +4812,18 @@
                 <w:szCs w:val="18"/>
                 <w:u w:val="single"/>
               </w:rPr>
-              <w:t>${</w:t>
+              <w:t>$</w:t>
+            </w:r>
+            <w:proofErr w:type="gramEnd"/>
+            <w:r>
+              <w:rPr>
+                <w:b/>
+                <w:bCs/>
+                <w:sz w:val="18"/>
+                <w:szCs w:val="18"/>
+                <w:u w:val="single"/>
+              </w:rPr>
+              <w:t>{</w:t>
             </w:r>
             <w:proofErr w:type="spellStart"/>
             <w:r>
@@ -6389,7 +6499,18 @@
           <w:szCs w:val="28"/>
           <w:u w:val="single"/>
         </w:rPr>
-        <w:t>due_date</w:t>
+        <w:t>due_</w:t>
+      </w:r>
+      <w:proofErr w:type="gramStart"/>
+      <w:r>
+        <w:rPr>
+          <w:b/>
+          <w:bCs/>
+          <w:sz w:val="28"/>
+          <w:szCs w:val="28"/>
+          <w:u w:val="single"/>
+        </w:rPr>
+        <w:t>date</w:t>
       </w:r>
       <w:proofErr w:type="spellEnd"/>
       <w:r>
@@ -6414,6 +6535,7 @@
       <w:r>
         <w:t xml:space="preserve"> </w:t>
       </w:r>
+      <w:proofErr w:type="gramEnd"/>
       <w:r>
         <w:t xml:space="preserve">     </w:t>
       </w:r>
@@ -6899,7 +7021,20 @@
           <w:szCs w:val="20"/>
           <w:shd w:val="clear" w:color="auto" w:fill="FFFFFF"/>
         </w:rPr>
-        <w:t xml:space="preserve">   ${user}</w:t>
+        <w:t xml:space="preserve">   ${</w:t>
+      </w:r>
+      <w:proofErr w:type="gramStart"/>
+      <w:r>
+        <w:rPr>
+          <w:rFonts w:ascii="Verdana" w:eastAsia="Times New Roman" w:hAnsi="Verdana" w:cs="Times New Roman"/>
+          <w:b/>
+          <w:bCs/>
+          <w:color w:val="000000"/>
+          <w:sz w:val="20"/>
+          <w:szCs w:val="20"/>
+          <w:shd w:val="clear" w:color="auto" w:fill="FFFFFF"/>
+        </w:rPr>
+        <w:t>user}</w:t>
       </w:r>
       <w:r>
         <w:rPr>
@@ -6923,7 +7058,20 @@
           <w:szCs w:val="20"/>
           <w:shd w:val="clear" w:color="auto" w:fill="FFFFFF"/>
         </w:rPr>
-        <w:t xml:space="preserve">               </w:t>
+        <w:t xml:space="preserve">  </w:t>
+      </w:r>
+      <w:proofErr w:type="gramEnd"/>
+      <w:r>
+        <w:rPr>
+          <w:rFonts w:ascii="Verdana" w:eastAsia="Times New Roman" w:hAnsi="Verdana" w:cs="Times New Roman"/>
+          <w:b/>
+          <w:bCs/>
+          <w:color w:val="000000"/>
+          <w:sz w:val="20"/>
+          <w:szCs w:val="20"/>
+          <w:shd w:val="clear" w:color="auto" w:fill="FFFFFF"/>
+        </w:rPr>
+        <w:t xml:space="preserve">             </w:t>
       </w:r>
       <w:r>
         <w:rPr>
@@ -7144,7 +7292,19 @@
                 <w:sz w:val="24"/>
                 <w:szCs w:val="24"/>
               </w:rPr>
-              <w:t>${id}</w:t>
+              <w:t>${</w:t>
+            </w:r>
+            <w:proofErr w:type="gramStart"/>
+            <w:r>
+              <w:rPr>
+                <w:rFonts w:ascii="Verdana" w:eastAsia="Times New Roman" w:hAnsi="Verdana" w:cs="Times New Roman"/>
+                <w:b/>
+                <w:bCs/>
+                <w:color w:val="000000"/>
+                <w:sz w:val="24"/>
+                <w:szCs w:val="24"/>
+              </w:rPr>
+              <w:t>id}</w:t>
             </w:r>
             <w:r>
               <w:rPr>
@@ -7155,7 +7315,19 @@
                 <w:sz w:val="20"/>
                 <w:szCs w:val="20"/>
               </w:rPr>
-              <w:t xml:space="preserve">  Session </w:t>
+              <w:t xml:space="preserve">  Session</w:t>
+            </w:r>
+            <w:proofErr w:type="gramEnd"/>
+            <w:r>
+              <w:rPr>
+                <w:rFonts w:ascii="Verdana" w:eastAsia="Times New Roman" w:hAnsi="Verdana" w:cs="Times New Roman"/>
+                <w:b/>
+                <w:bCs/>
+                <w:color w:val="000000"/>
+                <w:sz w:val="20"/>
+                <w:szCs w:val="20"/>
+              </w:rPr>
+              <w:t xml:space="preserve"> </w:t>
             </w:r>
             <w:r>
               <w:rPr>
@@ -7309,7 +7481,19 @@
                 <w:sz w:val="24"/>
                 <w:szCs w:val="24"/>
               </w:rPr>
-              <w:t>${id}</w:t>
+              <w:t>${</w:t>
+            </w:r>
+            <w:proofErr w:type="gramStart"/>
+            <w:r>
+              <w:rPr>
+                <w:rFonts w:ascii="Verdana" w:eastAsia="Times New Roman" w:hAnsi="Verdana" w:cs="Times New Roman"/>
+                <w:b/>
+                <w:bCs/>
+                <w:color w:val="000000"/>
+                <w:sz w:val="24"/>
+                <w:szCs w:val="24"/>
+              </w:rPr>
+              <w:t>id}</w:t>
             </w:r>
             <w:r>
               <w:rPr>
@@ -7320,7 +7504,19 @@
                 <w:sz w:val="20"/>
                 <w:szCs w:val="20"/>
               </w:rPr>
-              <w:t xml:space="preserve">  Session </w:t>
+              <w:t xml:space="preserve">  Session</w:t>
+            </w:r>
+            <w:proofErr w:type="gramEnd"/>
+            <w:r>
+              <w:rPr>
+                <w:rFonts w:ascii="Verdana" w:eastAsia="Times New Roman" w:hAnsi="Verdana" w:cs="Times New Roman"/>
+                <w:b/>
+                <w:bCs/>
+                <w:color w:val="000000"/>
+                <w:sz w:val="20"/>
+                <w:szCs w:val="20"/>
+              </w:rPr>
+              <w:t xml:space="preserve"> </w:t>
             </w:r>
             <w:r>
               <w:rPr>
@@ -7519,6 +7715,7 @@
               </w:rPr>
               <w:softHyphen/>
             </w:r>
+            <w:proofErr w:type="gramStart"/>
             <w:r>
               <w:rPr>
                 <w:rFonts w:ascii="Verdana" w:eastAsia="Times New Roman" w:hAnsi="Verdana" w:cs="Times New Roman"/>
@@ -7530,7 +7727,20 @@
                 <w:u w:val="single"/>
               </w:rPr>
               <w:softHyphen/>
-              <w:t xml:space="preserve">  University Fee</w:t>
+              <w:t xml:space="preserve">  University</w:t>
+            </w:r>
+            <w:proofErr w:type="gramEnd"/>
+            <w:r>
+              <w:rPr>
+                <w:rFonts w:ascii="Verdana" w:eastAsia="Times New Roman" w:hAnsi="Verdana" w:cs="Times New Roman"/>
+                <w:b/>
+                <w:bCs/>
+                <w:color w:val="000000"/>
+                <w:sz w:val="24"/>
+                <w:szCs w:val="24"/>
+                <w:u w:val="single"/>
+              </w:rPr>
+              <w:t xml:space="preserve"> Fee</w:t>
             </w:r>
             <w:r>
               <w:rPr>
@@ -7642,8 +7852,6 @@
             <w:r>
               <w:rPr>
                 <w:rFonts w:ascii="Verdana" w:eastAsia="Times New Roman" w:hAnsi="Verdana" w:cs="Times New Roman"/>
-                <w:b/>
-                <w:bCs/>
                 <w:color w:val="000000"/>
                 <w:sz w:val="18"/>
                 <w:szCs w:val="18"/>
@@ -8042,7 +8250,19 @@
                 <w:sz w:val="24"/>
                 <w:szCs w:val="24"/>
               </w:rPr>
-              <w:t>${id}</w:t>
+              <w:t>${</w:t>
+            </w:r>
+            <w:proofErr w:type="gramStart"/>
+            <w:r>
+              <w:rPr>
+                <w:rFonts w:ascii="Verdana" w:eastAsia="Times New Roman" w:hAnsi="Verdana" w:cs="Times New Roman"/>
+                <w:b/>
+                <w:bCs/>
+                <w:color w:val="000000"/>
+                <w:sz w:val="24"/>
+                <w:szCs w:val="24"/>
+              </w:rPr>
+              <w:t>id}</w:t>
             </w:r>
             <w:r>
               <w:rPr>
@@ -8053,7 +8273,19 @@
                 <w:sz w:val="20"/>
                 <w:szCs w:val="20"/>
               </w:rPr>
-              <w:t xml:space="preserve">   Session </w:t>
+              <w:t xml:space="preserve">   </w:t>
+            </w:r>
+            <w:proofErr w:type="gramEnd"/>
+            <w:r>
+              <w:rPr>
+                <w:rFonts w:ascii="Verdana" w:eastAsia="Times New Roman" w:hAnsi="Verdana" w:cs="Times New Roman"/>
+                <w:b/>
+                <w:bCs/>
+                <w:color w:val="000000"/>
+                <w:sz w:val="20"/>
+                <w:szCs w:val="20"/>
+              </w:rPr>
+              <w:t xml:space="preserve">Session </w:t>
             </w:r>
             <w:r>
               <w:rPr>
@@ -8275,8 +8507,6 @@
             <w:r>
               <w:rPr>
                 <w:rFonts w:ascii="Verdana" w:eastAsia="Times New Roman" w:hAnsi="Verdana" w:cs="Times New Roman"/>
-                <w:b/>
-                <w:bCs/>
                 <w:color w:val="000000"/>
                 <w:sz w:val="18"/>
                 <w:szCs w:val="18"/>
@@ -8320,7 +8550,17 @@
                 <w:sz w:val="26"/>
                 <w:szCs w:val="26"/>
               </w:rPr>
-              <w:t xml:space="preserve"> Name</w:t>
+              <w:t xml:space="preserve"> </w:t>
+            </w:r>
+            <w:proofErr w:type="gramStart"/>
+            <w:r>
+              <w:rPr>
+                <w:b/>
+                <w:bCs/>
+                <w:sz w:val="26"/>
+                <w:szCs w:val="26"/>
+              </w:rPr>
+              <w:t>Name</w:t>
             </w:r>
             <w:r>
               <w:rPr>
@@ -8339,7 +8579,18 @@
                 <w:szCs w:val="18"/>
                 <w:u w:val="single"/>
               </w:rPr>
-              <w:t>${</w:t>
+              <w:t>$</w:t>
+            </w:r>
+            <w:proofErr w:type="gramEnd"/>
+            <w:r>
+              <w:rPr>
+                <w:b/>
+                <w:bCs/>
+                <w:sz w:val="18"/>
+                <w:szCs w:val="18"/>
+                <w:u w:val="single"/>
+              </w:rPr>
+              <w:t>{</w:t>
             </w:r>
             <w:proofErr w:type="spellStart"/>
             <w:r>
@@ -8697,8 +8948,9 @@
                 <w:szCs w:val="20"/>
                 <w:u w:val="single"/>
               </w:rPr>
-              <w:t>${session}</w:t>
-            </w:r>
+              <w:t>${</w:t>
+            </w:r>
+            <w:proofErr w:type="gramStart"/>
             <w:r>
               <w:rPr>
                 <w:rFonts w:ascii="Verdana" w:eastAsia="Times New Roman" w:hAnsi="Verdana" w:cs="Times New Roman"/>
@@ -8707,8 +8959,32 @@
                 <w:color w:val="000000"/>
                 <w:sz w:val="20"/>
                 <w:szCs w:val="20"/>
-              </w:rPr>
-              <w:t xml:space="preserve">            </w:t>
+                <w:u w:val="single"/>
+              </w:rPr>
+              <w:t>session}</w:t>
+            </w:r>
+            <w:r>
+              <w:rPr>
+                <w:rFonts w:ascii="Verdana" w:eastAsia="Times New Roman" w:hAnsi="Verdana" w:cs="Times New Roman"/>
+                <w:b/>
+                <w:bCs/>
+                <w:color w:val="000000"/>
+                <w:sz w:val="20"/>
+                <w:szCs w:val="20"/>
+              </w:rPr>
+              <w:t xml:space="preserve">   </w:t>
+            </w:r>
+            <w:proofErr w:type="gramEnd"/>
+            <w:r>
+              <w:rPr>
+                <w:rFonts w:ascii="Verdana" w:eastAsia="Times New Roman" w:hAnsi="Verdana" w:cs="Times New Roman"/>
+                <w:b/>
+                <w:bCs/>
+                <w:color w:val="000000"/>
+                <w:sz w:val="20"/>
+                <w:szCs w:val="20"/>
+              </w:rPr>
+              <w:t xml:space="preserve">         </w:t>
             </w:r>
           </w:p>
         </w:tc>
@@ -8922,8 +9198,6 @@
             <w:r>
               <w:rPr>
                 <w:rFonts w:ascii="Verdana" w:eastAsia="Times New Roman" w:hAnsi="Verdana" w:cs="Times New Roman"/>
-                <w:b/>
-                <w:bCs/>
                 <w:color w:val="000000"/>
                 <w:sz w:val="18"/>
                 <w:szCs w:val="18"/>
@@ -8966,7 +9240,17 @@
                 <w:sz w:val="26"/>
                 <w:szCs w:val="26"/>
               </w:rPr>
-              <w:t xml:space="preserve"> Name</w:t>
+              <w:t xml:space="preserve"> </w:t>
+            </w:r>
+            <w:proofErr w:type="gramStart"/>
+            <w:r>
+              <w:rPr>
+                <w:b/>
+                <w:bCs/>
+                <w:sz w:val="26"/>
+                <w:szCs w:val="26"/>
+              </w:rPr>
+              <w:t>Name</w:t>
             </w:r>
             <w:r>
               <w:rPr>
@@ -8985,7 +9269,18 @@
                 <w:szCs w:val="18"/>
                 <w:u w:val="single"/>
               </w:rPr>
-              <w:t>${</w:t>
+              <w:t>$</w:t>
+            </w:r>
+            <w:proofErr w:type="gramEnd"/>
+            <w:r>
+              <w:rPr>
+                <w:b/>
+                <w:bCs/>
+                <w:sz w:val="18"/>
+                <w:szCs w:val="18"/>
+                <w:u w:val="single"/>
+              </w:rPr>
+              <w:t>{</w:t>
             </w:r>
             <w:proofErr w:type="spellStart"/>
             <w:r>
@@ -9224,7 +9519,18 @@
           <w:szCs w:val="28"/>
           <w:u w:val="single"/>
         </w:rPr>
-        <w:t>due_date</w:t>
+        <w:t>due_</w:t>
+      </w:r>
+      <w:proofErr w:type="gramStart"/>
+      <w:r>
+        <w:rPr>
+          <w:b/>
+          <w:bCs/>
+          <w:sz w:val="28"/>
+          <w:szCs w:val="28"/>
+          <w:u w:val="single"/>
+        </w:rPr>
+        <w:t>date</w:t>
       </w:r>
       <w:proofErr w:type="spellEnd"/>
       <w:r>
@@ -9244,7 +9550,11 @@
         <w:t xml:space="preserve"> </w:t>
       </w:r>
       <w:r>
-        <w:t xml:space="preserve">       </w:t>
+        <w:t xml:space="preserve">  </w:t>
+      </w:r>
+      <w:proofErr w:type="gramEnd"/>
+      <w:r>
+        <w:t xml:space="preserve">     </w:t>
       </w:r>
       <w:r>
         <w:tab/>
@@ -9680,16 +9990,38 @@
           <w:shd w:val="clear" w:color="auto" w:fill="FFFFFF"/>
         </w:rPr>
         <w:tab/>
-        <w:t xml:space="preserve">      ${user}                                 Printed By   ${user}</w:t>
+        <w:t xml:space="preserve">      ${</w:t>
+      </w:r>
+      <w:proofErr w:type="gramStart"/>
+      <w:r>
+        <w:rPr>
+          <w:rFonts w:ascii="Verdana" w:eastAsia="Times New Roman" w:hAnsi="Verdana" w:cs="Times New Roman"/>
+          <w:b/>
+          <w:bCs/>
+          <w:color w:val="000000"/>
+          <w:sz w:val="20"/>
+          <w:szCs w:val="20"/>
+          <w:shd w:val="clear" w:color="auto" w:fill="FFFFFF"/>
+        </w:rPr>
+        <w:t xml:space="preserve">user}   </w:t>
+      </w:r>
+      <w:proofErr w:type="gramEnd"/>
+      <w:r>
+        <w:rPr>
+          <w:rFonts w:ascii="Verdana" w:eastAsia="Times New Roman" w:hAnsi="Verdana" w:cs="Times New Roman"/>
+          <w:b/>
+          <w:bCs/>
+          <w:color w:val="000000"/>
+          <w:sz w:val="20"/>
+          <w:szCs w:val="20"/>
+          <w:shd w:val="clear" w:color="auto" w:fill="FFFFFF"/>
+        </w:rPr>
+        <w:t xml:space="preserve">                              Printed By   ${user}</w:t>
       </w:r>
     </w:p>
     <w:sectPr>
-      <w:headerReference w:type="even" r:id="rId7"/>
-      <w:headerReference w:type="default" r:id="rId8"/>
-      <w:footerReference w:type="even" r:id="rId9"/>
-      <w:footerReference w:type="default" r:id="rId10"/>
-      <w:headerReference w:type="first" r:id="rId11"/>
-      <w:footerReference w:type="first" r:id="rId12"/>
+      <w:headerReference w:type="default" r:id="rId7"/>
+      <w:footerReference w:type="default" r:id="rId8"/>
       <w:pgSz w:w="16834" w:h="11909" w:orient="landscape" w:code="9"/>
       <w:pgMar w:top="432" w:right="1440" w:bottom="144" w:left="1296" w:header="720" w:footer="720" w:gutter="0"/>
       <w:cols w:space="720"/>
@@ -9725,16 +10057,6 @@
 </file>
 
 <file path=word/footer1.xml><?xml version="1.0" encoding="utf-8"?>
-<w:ftr xmlns:wpc="http://schemas.microsoft.com/office/word/2010/wordprocessingCanvas" xmlns:cx="http://schemas.microsoft.com/office/drawing/2014/chartex" xmlns:cx1="http://schemas.microsoft.com/office/drawing/2015/9/8/chartex" xmlns:cx2="http://schemas.microsoft.com/office/drawing/2015/10/21/chartex" xmlns:cx3="http://schemas.microsoft.com/office/drawing/2016/5/9/chartex" xmlns:cx4="http://schemas.microsoft.com/office/drawing/2016/5/10/chartex" xmlns:cx5="http://schemas.microsoft.com/office/drawing/2016/5/11/chartex" xmlns:cx6="http://schemas.microsoft.com/office/drawing/2016/5/12/chartex" xmlns:cx7="http://schemas.microsoft.com/office/drawing/2016/5/13/chartex" xmlns:cx8="http://schemas.microsoft.com/office/drawing/2016/5/14/chartex" xmlns:mc="http://schemas.openxmlformats.org/markup-compatibility/2006" xmlns:aink="http://schemas.microsoft.com/office/drawing/2016/ink" xmlns:am3d="http://schemas.microsoft.com/office/drawing/2017/model3d" xmlns:o="urn:schemas-microsoft-com:office:office" xmlns:r="http://schemas.openxmlformats.org/officeDocument/2006/relationships" xmlns:m="http://schemas.openxmlformats.org/officeDocument/2006/math" xmlns:v="urn:schemas-microsoft-com:vml" xmlns:wp14="http://schemas.microsoft.com/office/word/2010/wordprocessingDrawing" xmlns:wp="http://schemas.openxmlformats.org/drawingml/2006/wordprocessingDrawing" xmlns:w10="urn:schemas-microsoft-com:office:word" xmlns:w="http://schemas.openxmlformats.org/wordprocessingml/2006/main" xmlns:w14="http://schemas.microsoft.com/office/word/2010/wordml" xmlns:w15="http://schemas.microsoft.com/office/word/2012/wordml" xmlns:w16cex="http://schemas.microsoft.com/office/word/2018/wordml/cex" xmlns:w16cid="http://schemas.microsoft.com/office/word/2016/wordml/cid" xmlns:w16="http://schemas.microsoft.com/office/word/2018/wordml" xmlns:w16sdtdh="http://schemas.microsoft.com/office/word/2020/wordml/sdtdatahash" xmlns:w16se="http://schemas.microsoft.com/office/word/2015/wordml/symex" xmlns:wpg="http://schemas.microsoft.com/office/word/2010/wordprocessingGroup" xmlns:wpi="http://schemas.microsoft.com/office/word/2010/wordprocessingInk" xmlns:wne="http://schemas.microsoft.com/office/word/2006/wordml" xmlns:wps="http://schemas.microsoft.com/office/word/2010/wordprocessingShape" mc:Ignorable="w14 w15 w16se w16cid w16 w16cex w16sdtdh wp14">
-  <w:p>
-    <w:pPr>
-      <w:pStyle w:val="Footer"/>
-    </w:pPr>
-  </w:p>
-</w:ftr>
-</file>
-
-<file path=word/footer2.xml><?xml version="1.0" encoding="utf-8"?>
 <w:ftr xmlns:wpc="http://schemas.microsoft.com/office/word/2010/wordprocessingCanvas" xmlns:cx="http://schemas.microsoft.com/office/drawing/2014/chartex" xmlns:cx1="http://schemas.microsoft.com/office/drawing/2015/9/8/chartex" xmlns:cx2="http://schemas.microsoft.com/office/drawing/2015/10/21/chartex" xmlns:cx3="http://schemas.microsoft.com/office/drawing/2016/5/9/chartex" xmlns:cx4="http://schemas.microsoft.com/office/drawing/2016/5/10/chartex" xmlns:cx5="http://schemas.microsoft.com/office/drawing/2016/5/11/chartex" xmlns:cx6="http://schemas.microsoft.com/office/drawing/2016/5/12/chartex" xmlns:cx7="http://schemas.microsoft.com/office/drawing/2016/5/13/chartex" xmlns:cx8="http://schemas.microsoft.com/office/drawing/2016/5/14/chartex" xmlns:mc="http://schemas.openxmlformats.org/markup-compatibility/2006" xmlns:aink="http://schemas.microsoft.com/office/drawing/2016/ink" xmlns:am3d="http://schemas.microsoft.com/office/drawing/2017/model3d" xmlns:o="urn:schemas-microsoft-com:office:office" xmlns:r="http://schemas.openxmlformats.org/officeDocument/2006/relationships" xmlns:m="http://schemas.openxmlformats.org/officeDocument/2006/math" xmlns:v="urn:schemas-microsoft-com:vml" xmlns:wp14="http://schemas.microsoft.com/office/word/2010/wordprocessingDrawing" xmlns:wp="http://schemas.openxmlformats.org/drawingml/2006/wordprocessingDrawing" xmlns:w10="urn:schemas-microsoft-com:office:word" xmlns:w="http://schemas.openxmlformats.org/wordprocessingml/2006/main" xmlns:w14="http://schemas.microsoft.com/office/word/2010/wordml" xmlns:w15="http://schemas.microsoft.com/office/word/2012/wordml" xmlns:w16cex="http://schemas.microsoft.com/office/word/2018/wordml/cex" xmlns:w16cid="http://schemas.microsoft.com/office/word/2016/wordml/cid" xmlns:w16="http://schemas.microsoft.com/office/word/2018/wordml" xmlns:w16sdtdh="http://schemas.microsoft.com/office/word/2020/wordml/sdtdatahash" xmlns:w16se="http://schemas.microsoft.com/office/word/2015/wordml/symex" xmlns:wpg="http://schemas.microsoft.com/office/word/2010/wordprocessingGroup" xmlns:wpi="http://schemas.microsoft.com/office/word/2010/wordprocessingInk" xmlns:wne="http://schemas.microsoft.com/office/word/2006/wordml" xmlns:wps="http://schemas.microsoft.com/office/word/2010/wordprocessingShape" mc:Ignorable="w14 w15 w16se w16cid w16 w16cex w16sdtdh wp14">
   <w:p>
     <w:pPr>
@@ -9799,16 +10121,6 @@
 </w:ftr>
 </file>
 
-<file path=word/footer3.xml><?xml version="1.0" encoding="utf-8"?>
-<w:ftr xmlns:wpc="http://schemas.microsoft.com/office/word/2010/wordprocessingCanvas" xmlns:cx="http://schemas.microsoft.com/office/drawing/2014/chartex" xmlns:cx1="http://schemas.microsoft.com/office/drawing/2015/9/8/chartex" xmlns:cx2="http://schemas.microsoft.com/office/drawing/2015/10/21/chartex" xmlns:cx3="http://schemas.microsoft.com/office/drawing/2016/5/9/chartex" xmlns:cx4="http://schemas.microsoft.com/office/drawing/2016/5/10/chartex" xmlns:cx5="http://schemas.microsoft.com/office/drawing/2016/5/11/chartex" xmlns:cx6="http://schemas.microsoft.com/office/drawing/2016/5/12/chartex" xmlns:cx7="http://schemas.microsoft.com/office/drawing/2016/5/13/chartex" xmlns:cx8="http://schemas.microsoft.com/office/drawing/2016/5/14/chartex" xmlns:mc="http://schemas.openxmlformats.org/markup-compatibility/2006" xmlns:aink="http://schemas.microsoft.com/office/drawing/2016/ink" xmlns:am3d="http://schemas.microsoft.com/office/drawing/2017/model3d" xmlns:o="urn:schemas-microsoft-com:office:office" xmlns:r="http://schemas.openxmlformats.org/officeDocument/2006/relationships" xmlns:m="http://schemas.openxmlformats.org/officeDocument/2006/math" xmlns:v="urn:schemas-microsoft-com:vml" xmlns:wp14="http://schemas.microsoft.com/office/word/2010/wordprocessingDrawing" xmlns:wp="http://schemas.openxmlformats.org/drawingml/2006/wordprocessingDrawing" xmlns:w10="urn:schemas-microsoft-com:office:word" xmlns:w="http://schemas.openxmlformats.org/wordprocessingml/2006/main" xmlns:w14="http://schemas.microsoft.com/office/word/2010/wordml" xmlns:w15="http://schemas.microsoft.com/office/word/2012/wordml" xmlns:w16cex="http://schemas.microsoft.com/office/word/2018/wordml/cex" xmlns:w16cid="http://schemas.microsoft.com/office/word/2016/wordml/cid" xmlns:w16="http://schemas.microsoft.com/office/word/2018/wordml" xmlns:w16sdtdh="http://schemas.microsoft.com/office/word/2020/wordml/sdtdatahash" xmlns:w16se="http://schemas.microsoft.com/office/word/2015/wordml/symex" xmlns:wpg="http://schemas.microsoft.com/office/word/2010/wordprocessingGroup" xmlns:wpi="http://schemas.microsoft.com/office/word/2010/wordprocessingInk" xmlns:wne="http://schemas.microsoft.com/office/word/2006/wordml" xmlns:wps="http://schemas.microsoft.com/office/word/2010/wordprocessingShape" mc:Ignorable="w14 w15 w16se w16cid w16 w16cex w16sdtdh wp14">
-  <w:p>
-    <w:pPr>
-      <w:pStyle w:val="Footer"/>
-    </w:pPr>
-  </w:p>
-</w:ftr>
-</file>
-
 <file path=word/footnotes.xml><?xml version="1.0" encoding="utf-8"?>
 <w:footnotes xmlns:wpc="http://schemas.microsoft.com/office/word/2010/wordprocessingCanvas" xmlns:cx="http://schemas.microsoft.com/office/drawing/2014/chartex" xmlns:cx1="http://schemas.microsoft.com/office/drawing/2015/9/8/chartex" xmlns:cx2="http://schemas.microsoft.com/office/drawing/2015/10/21/chartex" xmlns:cx3="http://schemas.microsoft.com/office/drawing/2016/5/9/chartex" xmlns:cx4="http://schemas.microsoft.com/office/drawing/2016/5/10/chartex" xmlns:cx5="http://schemas.microsoft.com/office/drawing/2016/5/11/chartex" xmlns:cx6="http://schemas.microsoft.com/office/drawing/2016/5/12/chartex" xmlns:cx7="http://schemas.microsoft.com/office/drawing/2016/5/13/chartex" xmlns:cx8="http://schemas.microsoft.com/office/drawing/2016/5/14/chartex" xmlns:mc="http://schemas.openxmlformats.org/markup-compatibility/2006" xmlns:aink="http://schemas.microsoft.com/office/drawing/2016/ink" xmlns:am3d="http://schemas.microsoft.com/office/drawing/2017/model3d" xmlns:o="urn:schemas-microsoft-com:office:office" xmlns:r="http://schemas.openxmlformats.org/officeDocument/2006/relationships" xmlns:m="http://schemas.openxmlformats.org/officeDocument/2006/math" xmlns:v="urn:schemas-microsoft-com:vml" xmlns:wp14="http://schemas.microsoft.com/office/word/2010/wordprocessingDrawing" xmlns:wp="http://schemas.openxmlformats.org/drawingml/2006/wordprocessingDrawing" xmlns:w10="urn:schemas-microsoft-com:office:word" xmlns:w="http://schemas.openxmlformats.org/wordprocessingml/2006/main" xmlns:w14="http://schemas.microsoft.com/office/word/2010/wordml" xmlns:w15="http://schemas.microsoft.com/office/word/2012/wordml" xmlns:w16cex="http://schemas.microsoft.com/office/word/2018/wordml/cex" xmlns:w16cid="http://schemas.microsoft.com/office/word/2016/wordml/cid" xmlns:w16="http://schemas.microsoft.com/office/word/2018/wordml" xmlns:w16sdtdh="http://schemas.microsoft.com/office/word/2020/wordml/sdtdatahash" xmlns:w16se="http://schemas.microsoft.com/office/word/2015/wordml/symex" xmlns:wpg="http://schemas.microsoft.com/office/word/2010/wordprocessingGroup" xmlns:wpi="http://schemas.microsoft.com/office/word/2010/wordprocessingInk" xmlns:wne="http://schemas.microsoft.com/office/word/2006/wordml" xmlns:wps="http://schemas.microsoft.com/office/word/2010/wordprocessingShape" mc:Ignorable="w14 w15 w16se w16cid w16 w16cex w16sdtdh wp14">
   <w:footnote w:type="separator" w:id="-1">
@@ -9835,16 +10147,6 @@
 </file>
 
 <file path=word/header1.xml><?xml version="1.0" encoding="utf-8"?>
-<w:hdr xmlns:wpc="http://schemas.microsoft.com/office/word/2010/wordprocessingCanvas" xmlns:cx="http://schemas.microsoft.com/office/drawing/2014/chartex" xmlns:cx1="http://schemas.microsoft.com/office/drawing/2015/9/8/chartex" xmlns:cx2="http://schemas.microsoft.com/office/drawing/2015/10/21/chartex" xmlns:cx3="http://schemas.microsoft.com/office/drawing/2016/5/9/chartex" xmlns:cx4="http://schemas.microsoft.com/office/drawing/2016/5/10/chartex" xmlns:cx5="http://schemas.microsoft.com/office/drawing/2016/5/11/chartex" xmlns:cx6="http://schemas.microsoft.com/office/drawing/2016/5/12/chartex" xmlns:cx7="http://schemas.microsoft.com/office/drawing/2016/5/13/chartex" xmlns:cx8="http://schemas.microsoft.com/office/drawing/2016/5/14/chartex" xmlns:mc="http://schemas.openxmlformats.org/markup-compatibility/2006" xmlns:aink="http://schemas.microsoft.com/office/drawing/2016/ink" xmlns:am3d="http://schemas.microsoft.com/office/drawing/2017/model3d" xmlns:o="urn:schemas-microsoft-com:office:office" xmlns:r="http://schemas.openxmlformats.org/officeDocument/2006/relationships" xmlns:m="http://schemas.openxmlformats.org/officeDocument/2006/math" xmlns:v="urn:schemas-microsoft-com:vml" xmlns:wp14="http://schemas.microsoft.com/office/word/2010/wordprocessingDrawing" xmlns:wp="http://schemas.openxmlformats.org/drawingml/2006/wordprocessingDrawing" xmlns:w10="urn:schemas-microsoft-com:office:word" xmlns:w="http://schemas.openxmlformats.org/wordprocessingml/2006/main" xmlns:w14="http://schemas.microsoft.com/office/word/2010/wordml" xmlns:w15="http://schemas.microsoft.com/office/word/2012/wordml" xmlns:w16cex="http://schemas.microsoft.com/office/word/2018/wordml/cex" xmlns:w16cid="http://schemas.microsoft.com/office/word/2016/wordml/cid" xmlns:w16="http://schemas.microsoft.com/office/word/2018/wordml" xmlns:w16sdtdh="http://schemas.microsoft.com/office/word/2020/wordml/sdtdatahash" xmlns:w16se="http://schemas.microsoft.com/office/word/2015/wordml/symex" xmlns:wpg="http://schemas.microsoft.com/office/word/2010/wordprocessingGroup" xmlns:wpi="http://schemas.microsoft.com/office/word/2010/wordprocessingInk" xmlns:wne="http://schemas.microsoft.com/office/word/2006/wordml" xmlns:wps="http://schemas.microsoft.com/office/word/2010/wordprocessingShape" mc:Ignorable="w14 w15 w16se w16cid w16 w16cex w16sdtdh wp14">
-  <w:p>
-    <w:pPr>
-      <w:pStyle w:val="Header"/>
-    </w:pPr>
-  </w:p>
-</w:hdr>
-</file>
-
-<file path=word/header2.xml><?xml version="1.0" encoding="utf-8"?>
 <w:hdr xmlns:wpc="http://schemas.microsoft.com/office/word/2010/wordprocessingCanvas" xmlns:cx="http://schemas.microsoft.com/office/drawing/2014/chartex" xmlns:cx1="http://schemas.microsoft.com/office/drawing/2015/9/8/chartex" xmlns:cx2="http://schemas.microsoft.com/office/drawing/2015/10/21/chartex" xmlns:cx3="http://schemas.microsoft.com/office/drawing/2016/5/9/chartex" xmlns:cx4="http://schemas.microsoft.com/office/drawing/2016/5/10/chartex" xmlns:cx5="http://schemas.microsoft.com/office/drawing/2016/5/11/chartex" xmlns:cx6="http://schemas.microsoft.com/office/drawing/2016/5/12/chartex" xmlns:cx7="http://schemas.microsoft.com/office/drawing/2016/5/13/chartex" xmlns:cx8="http://schemas.microsoft.com/office/drawing/2016/5/14/chartex" xmlns:mc="http://schemas.openxmlformats.org/markup-compatibility/2006" xmlns:aink="http://schemas.microsoft.com/office/drawing/2016/ink" xmlns:am3d="http://schemas.microsoft.com/office/drawing/2017/model3d" xmlns:o="urn:schemas-microsoft-com:office:office" xmlns:r="http://schemas.openxmlformats.org/officeDocument/2006/relationships" xmlns:m="http://schemas.openxmlformats.org/officeDocument/2006/math" xmlns:v="urn:schemas-microsoft-com:vml" xmlns:wp14="http://schemas.microsoft.com/office/word/2010/wordprocessingDrawing" xmlns:wp="http://schemas.openxmlformats.org/drawingml/2006/wordprocessingDrawing" xmlns:w10="urn:schemas-microsoft-com:office:word" xmlns:w="http://schemas.openxmlformats.org/wordprocessingml/2006/main" xmlns:w14="http://schemas.microsoft.com/office/word/2010/wordml" xmlns:w15="http://schemas.microsoft.com/office/word/2012/wordml" xmlns:w16cex="http://schemas.microsoft.com/office/word/2018/wordml/cex" xmlns:w16cid="http://schemas.microsoft.com/office/word/2016/wordml/cid" xmlns:w16="http://schemas.microsoft.com/office/word/2018/wordml" xmlns:w16sdtdh="http://schemas.microsoft.com/office/word/2020/wordml/sdtdatahash" xmlns:w16se="http://schemas.microsoft.com/office/word/2015/wordml/symex" xmlns:wpg="http://schemas.microsoft.com/office/word/2010/wordprocessingGroup" xmlns:wpi="http://schemas.microsoft.com/office/word/2010/wordprocessingInk" xmlns:wne="http://schemas.microsoft.com/office/word/2006/wordml" xmlns:wps="http://schemas.microsoft.com/office/word/2010/wordprocessingShape" mc:Ignorable="w14 w15 w16se w16cid w16 w16cex w16sdtdh wp14">
   <w:p>
     <w:pPr>
@@ -9867,7 +10169,29 @@
         <w:sz w:val="20"/>
         <w:szCs w:val="20"/>
       </w:rPr>
-      <w:t xml:space="preserve">${class}    </w:t>
+      <w:t>${</w:t>
+    </w:r>
+    <w:proofErr w:type="gramStart"/>
+    <w:r>
+      <w:rPr>
+        <w:b/>
+        <w:bCs/>
+        <w:color w:val="FF0000"/>
+        <w:sz w:val="20"/>
+        <w:szCs w:val="20"/>
+      </w:rPr>
+      <w:t xml:space="preserve">class}   </w:t>
+    </w:r>
+    <w:proofErr w:type="gramEnd"/>
+    <w:r>
+      <w:rPr>
+        <w:b/>
+        <w:bCs/>
+        <w:color w:val="FF0000"/>
+        <w:sz w:val="20"/>
+        <w:szCs w:val="20"/>
+      </w:rPr>
+      <w:t xml:space="preserve"> </w:t>
     </w:r>
     <w:r>
       <w:rPr>
@@ -10179,16 +10503,6 @@
       </w:rPr>
       <w:t xml:space="preserve"> </w:t>
     </w:r>
-  </w:p>
-</w:hdr>
-</file>
-
-<file path=word/header3.xml><?xml version="1.0" encoding="utf-8"?>
-<w:hdr xmlns:wpc="http://schemas.microsoft.com/office/word/2010/wordprocessingCanvas" xmlns:cx="http://schemas.microsoft.com/office/drawing/2014/chartex" xmlns:cx1="http://schemas.microsoft.com/office/drawing/2015/9/8/chartex" xmlns:cx2="http://schemas.microsoft.com/office/drawing/2015/10/21/chartex" xmlns:cx3="http://schemas.microsoft.com/office/drawing/2016/5/9/chartex" xmlns:cx4="http://schemas.microsoft.com/office/drawing/2016/5/10/chartex" xmlns:cx5="http://schemas.microsoft.com/office/drawing/2016/5/11/chartex" xmlns:cx6="http://schemas.microsoft.com/office/drawing/2016/5/12/chartex" xmlns:cx7="http://schemas.microsoft.com/office/drawing/2016/5/13/chartex" xmlns:cx8="http://schemas.microsoft.com/office/drawing/2016/5/14/chartex" xmlns:mc="http://schemas.openxmlformats.org/markup-compatibility/2006" xmlns:aink="http://schemas.microsoft.com/office/drawing/2016/ink" xmlns:am3d="http://schemas.microsoft.com/office/drawing/2017/model3d" xmlns:o="urn:schemas-microsoft-com:office:office" xmlns:r="http://schemas.openxmlformats.org/officeDocument/2006/relationships" xmlns:m="http://schemas.openxmlformats.org/officeDocument/2006/math" xmlns:v="urn:schemas-microsoft-com:vml" xmlns:wp14="http://schemas.microsoft.com/office/word/2010/wordprocessingDrawing" xmlns:wp="http://schemas.openxmlformats.org/drawingml/2006/wordprocessingDrawing" xmlns:w10="urn:schemas-microsoft-com:office:word" xmlns:w="http://schemas.openxmlformats.org/wordprocessingml/2006/main" xmlns:w14="http://schemas.microsoft.com/office/word/2010/wordml" xmlns:w15="http://schemas.microsoft.com/office/word/2012/wordml" xmlns:w16cex="http://schemas.microsoft.com/office/word/2018/wordml/cex" xmlns:w16cid="http://schemas.microsoft.com/office/word/2016/wordml/cid" xmlns:w16="http://schemas.microsoft.com/office/word/2018/wordml" xmlns:w16sdtdh="http://schemas.microsoft.com/office/word/2020/wordml/sdtdatahash" xmlns:w16se="http://schemas.microsoft.com/office/word/2015/wordml/symex" xmlns:wpg="http://schemas.microsoft.com/office/word/2010/wordprocessingGroup" xmlns:wpi="http://schemas.microsoft.com/office/word/2010/wordprocessingInk" xmlns:wne="http://schemas.microsoft.com/office/word/2006/wordml" xmlns:wps="http://schemas.microsoft.com/office/word/2010/wordprocessingShape" mc:Ignorable="w14 w15 w16se w16cid w16 w16cex w16sdtdh wp14">
-  <w:p>
-    <w:pPr>
-      <w:pStyle w:val="Header"/>
-    </w:pPr>
   </w:p>
 </w:hdr>
 </file>

</xml_diff>